<commit_message>
update default docx style
</commit_message>
<xml_diff>
--- a/build/themes/default.docx
+++ b/build/themes/default.docx
@@ -1,12 +1,19 @@
 
 <file path=word/document.xml><?xml version="1.0" encoding="utf-8"?>
-<w:document xmlns:wpc="http://schemas.microsoft.com/office/word/2010/wordprocessingCanvas" xmlns:cx="http://schemas.microsoft.com/office/drawing/2014/chartex" xmlns:cx1="http://schemas.microsoft.com/office/drawing/2015/9/8/chartex" xmlns:cx2="http://schemas.microsoft.com/office/drawing/2015/10/21/chartex" xmlns:cx3="http://schemas.microsoft.com/office/drawing/2016/5/9/chartex" xmlns:cx4="http://schemas.microsoft.com/office/drawing/2016/5/10/chartex" xmlns:cx5="http://schemas.microsoft.com/office/drawing/2016/5/11/chartex" xmlns:cx6="http://schemas.microsoft.com/office/drawing/2016/5/12/chartex" xmlns:cx7="http://schemas.microsoft.com/office/drawing/2016/5/13/chartex" xmlns:cx8="http://schemas.microsoft.com/office/drawing/2016/5/14/chartex" xmlns:mc="http://schemas.openxmlformats.org/markup-compatibility/2006" xmlns:aink="http://schemas.microsoft.com/office/drawing/2016/ink" xmlns:am3d="http://schemas.microsoft.com/office/drawing/2017/model3d" xmlns:o="urn:schemas-microsoft-com:office:office" xmlns:r="http://schemas.openxmlformats.org/officeDocument/2006/relationships" xmlns:m="http://schemas.openxmlformats.org/officeDocument/2006/math" xmlns:v="urn:schemas-microsoft-com:vml" xmlns:wp14="http://schemas.microsoft.com/office/word/2010/wordprocessingDrawing" xmlns:wp="http://schemas.openxmlformats.org/drawingml/2006/wordprocessingDrawing" xmlns:w10="urn:schemas-microsoft-com:office:word" xmlns:w="http://schemas.openxmlformats.org/wordprocessingml/2006/main" xmlns:w14="http://schemas.microsoft.com/office/word/2010/wordml" xmlns:w15="http://schemas.microsoft.com/office/word/2012/wordml" xmlns:w16cex="http://schemas.microsoft.com/office/word/2018/wordml/cex" xmlns:w16cid="http://schemas.microsoft.com/office/word/2016/wordml/cid" xmlns:w16="http://schemas.microsoft.com/office/word/2018/wordml" xmlns:w16se="http://schemas.microsoft.com/office/word/2015/wordml/symex" xmlns:wpg="http://schemas.microsoft.com/office/word/2010/wordprocessingGroup" xmlns:wpi="http://schemas.microsoft.com/office/word/2010/wordprocessingInk" xmlns:wne="http://schemas.microsoft.com/office/word/2006/wordml" xmlns:wps="http://schemas.microsoft.com/office/word/2010/wordprocessingShape" mc:Ignorable="w14 w15 w16se w16cid w16 w16cex wp14">
+<w:document xmlns:wpc="http://schemas.microsoft.com/office/word/2010/wordprocessingCanvas" xmlns:cx="http://schemas.microsoft.com/office/drawing/2014/chartex" xmlns:mc="http://schemas.openxmlformats.org/markup-compatibility/2006" xmlns:o="urn:schemas-microsoft-com:office:office" xmlns:r="http://schemas.openxmlformats.org/officeDocument/2006/relationships" xmlns:m="http://schemas.openxmlformats.org/officeDocument/2006/math" xmlns:v="urn:schemas-microsoft-com:vml" xmlns:wp14="http://schemas.microsoft.com/office/word/2010/wordprocessingDrawing" xmlns:wp="http://schemas.openxmlformats.org/drawingml/2006/wordprocessingDrawing" xmlns:w10="urn:schemas-microsoft-com:office:word" xmlns:w="http://schemas.openxmlformats.org/wordprocessingml/2006/main" xmlns:w14="http://schemas.microsoft.com/office/word/2010/wordml" xmlns:w15="http://schemas.microsoft.com/office/word/2012/wordml" xmlns:w16se="http://schemas.microsoft.com/office/word/2015/wordml/symex" xmlns:wpg="http://schemas.microsoft.com/office/word/2010/wordprocessingGroup" xmlns:wpi="http://schemas.microsoft.com/office/word/2010/wordprocessingInk" xmlns:wne="http://schemas.microsoft.com/office/word/2006/wordml" xmlns:wps="http://schemas.microsoft.com/office/word/2010/wordprocessingShape" mc:Ignorable="w14 w15 w16se wp14">
   <w:body>
     <w:p>
       <w:pPr>
-        <w:pStyle w:val="Title"/>
-      </w:pPr>
-      <w:r>
+        <w:rPr>
+          <w:rStyle w:val="RevisionText"/>
+        </w:rPr>
+      </w:pPr>
+      <w:bookmarkStart w:id="0" w:name="_GoBack"/>
+      <w:bookmarkEnd w:id="0"/>
+      <w:r>
+        <w:rPr>
+          <w:rStyle w:val="RevisionText"/>
+        </w:rPr>
         <w:t>Title</w:t>
       </w:r>
     </w:p>
@@ -36,9 +43,14 @@
     </w:p>
     <w:p>
       <w:pPr>
-        <w:pStyle w:val="Abstract"/>
-      </w:pPr>
-      <w:r>
+        <w:rPr>
+          <w:rStyle w:val="RevisionText"/>
+        </w:rPr>
+      </w:pPr>
+      <w:r>
+        <w:rPr>
+          <w:rStyle w:val="RevisionText"/>
+        </w:rPr>
         <w:t>Abstract</w:t>
       </w:r>
     </w:p>
@@ -78,7 +90,7 @@
           <w:szCs w:val="32"/>
         </w:rPr>
       </w:pPr>
-      <w:bookmarkStart w:id="0" w:name="heading-1"/>
+      <w:bookmarkStart w:id="1" w:name="heading-1"/>
       <w:r>
         <w:br w:type="page"/>
       </w:r>
@@ -91,87 +103,87 @@
         <w:lastRenderedPageBreak/>
         <w:t>Heading 1</w:t>
       </w:r>
-      <w:bookmarkEnd w:id="0"/>
+      <w:bookmarkEnd w:id="1"/>
     </w:p>
     <w:p>
       <w:pPr>
         <w:pStyle w:val="Heading2"/>
       </w:pPr>
-      <w:bookmarkStart w:id="1" w:name="heading-2"/>
+      <w:bookmarkStart w:id="2" w:name="heading-2"/>
       <w:r>
         <w:t>Heading 2</w:t>
       </w:r>
-      <w:bookmarkEnd w:id="1"/>
+      <w:bookmarkEnd w:id="2"/>
     </w:p>
     <w:p>
       <w:pPr>
         <w:pStyle w:val="Heading3"/>
       </w:pPr>
-      <w:bookmarkStart w:id="2" w:name="heading-3"/>
+      <w:bookmarkStart w:id="3" w:name="heading-3"/>
       <w:r>
         <w:t>Heading 3</w:t>
       </w:r>
-      <w:bookmarkEnd w:id="2"/>
+      <w:bookmarkEnd w:id="3"/>
     </w:p>
     <w:p>
       <w:pPr>
         <w:pStyle w:val="Heading4"/>
       </w:pPr>
-      <w:bookmarkStart w:id="3" w:name="heading-4"/>
+      <w:bookmarkStart w:id="4" w:name="heading-4"/>
       <w:r>
         <w:t>Heading 4</w:t>
       </w:r>
-      <w:bookmarkEnd w:id="3"/>
+      <w:bookmarkEnd w:id="4"/>
     </w:p>
     <w:p>
       <w:pPr>
         <w:pStyle w:val="Heading5"/>
       </w:pPr>
-      <w:bookmarkStart w:id="4" w:name="heading-5"/>
+      <w:bookmarkStart w:id="5" w:name="heading-5"/>
       <w:r>
         <w:t>Heading 5</w:t>
       </w:r>
-      <w:bookmarkEnd w:id="4"/>
+      <w:bookmarkEnd w:id="5"/>
     </w:p>
     <w:p>
       <w:pPr>
         <w:pStyle w:val="Heading6"/>
       </w:pPr>
-      <w:bookmarkStart w:id="5" w:name="heading-6"/>
+      <w:bookmarkStart w:id="6" w:name="heading-6"/>
       <w:r>
         <w:t>Heading 6</w:t>
       </w:r>
-      <w:bookmarkEnd w:id="5"/>
+      <w:bookmarkEnd w:id="6"/>
     </w:p>
     <w:p>
       <w:pPr>
         <w:pStyle w:val="Heading7"/>
       </w:pPr>
-      <w:bookmarkStart w:id="6" w:name="heading-7"/>
+      <w:bookmarkStart w:id="7" w:name="heading-7"/>
       <w:r>
         <w:t>Heading 7</w:t>
       </w:r>
-      <w:bookmarkEnd w:id="6"/>
+      <w:bookmarkEnd w:id="7"/>
     </w:p>
     <w:p>
       <w:pPr>
         <w:pStyle w:val="Heading8"/>
       </w:pPr>
-      <w:bookmarkStart w:id="7" w:name="heading-8"/>
+      <w:bookmarkStart w:id="8" w:name="heading-8"/>
       <w:r>
         <w:t>Heading 8</w:t>
       </w:r>
-      <w:bookmarkEnd w:id="7"/>
+      <w:bookmarkEnd w:id="8"/>
     </w:p>
     <w:p>
       <w:pPr>
         <w:pStyle w:val="Heading9"/>
       </w:pPr>
-      <w:bookmarkStart w:id="8" w:name="heading-9"/>
+      <w:bookmarkStart w:id="9" w:name="heading-9"/>
       <w:r>
         <w:t>Heading 9</w:t>
       </w:r>
-      <w:bookmarkEnd w:id="8"/>
+      <w:bookmarkEnd w:id="9"/>
     </w:p>
     <w:p>
       <w:pPr>
@@ -217,13 +229,7 @@
         </w:r>
       </w:hyperlink>
       <w:r>
-        <w:t>.</w:t>
-      </w:r>
-      <w:r>
-        <w:t xml:space="preserve"> </w:t>
-      </w:r>
-      <w:r>
-        <w:t xml:space="preserve">Footnote. </w:t>
+        <w:t xml:space="preserve">. Footnote. </w:t>
       </w:r>
       <w:r>
         <w:rPr>
@@ -260,8 +266,8 @@
         <w:tblLook w:val="07E0" w:firstRow="1" w:lastRow="1" w:firstColumn="1" w:lastColumn="1" w:noHBand="1" w:noVBand="1"/>
       </w:tblPr>
       <w:tblGrid>
-        <w:gridCol w:w="791"/>
-        <w:gridCol w:w="791"/>
+        <w:gridCol w:w="739"/>
+        <w:gridCol w:w="739"/>
       </w:tblGrid>
       <w:tr>
         <w:trPr>
@@ -367,13 +373,15 @@
     </w:p>
     <w:p>
       <w:pPr>
-        <w:pStyle w:val="DefinitionTerm"/>
-      </w:pPr>
-      <w:r>
-        <w:t>D</w:t>
-      </w:r>
-      <w:r>
-        <w:t>efinitionTerm</w:t>
+        <w:rPr>
+          <w:rStyle w:val="RevisionText"/>
+        </w:rPr>
+      </w:pPr>
+      <w:r>
+        <w:rPr>
+          <w:rStyle w:val="RevisionText"/>
+        </w:rPr>
+        <w:t>Definitionerm</w:t>
       </w:r>
     </w:p>
     <w:p>
@@ -385,16 +393,20 @@
       </w:r>
     </w:p>
     <w:sectPr>
+      <w:footerReference w:type="default" r:id="rId8"/>
       <w:pgSz w:w="12240" w:h="15840"/>
       <w:pgMar w:top="1440" w:right="1440" w:bottom="1440" w:left="1440" w:header="720" w:footer="720" w:gutter="0"/>
+      <w:pgNumType w:start="1"/>
       <w:cols w:space="720"/>
+      <w:titlePg/>
+      <w:docGrid w:linePitch="299"/>
     </w:sectPr>
   </w:body>
 </w:document>
 </file>
 
 <file path=word/endnotes.xml><?xml version="1.0" encoding="utf-8"?>
-<w:endnotes xmlns:wpc="http://schemas.microsoft.com/office/word/2010/wordprocessingCanvas" xmlns:cx="http://schemas.microsoft.com/office/drawing/2014/chartex" xmlns:cx1="http://schemas.microsoft.com/office/drawing/2015/9/8/chartex" xmlns:cx2="http://schemas.microsoft.com/office/drawing/2015/10/21/chartex" xmlns:cx3="http://schemas.microsoft.com/office/drawing/2016/5/9/chartex" xmlns:cx4="http://schemas.microsoft.com/office/drawing/2016/5/10/chartex" xmlns:cx5="http://schemas.microsoft.com/office/drawing/2016/5/11/chartex" xmlns:cx6="http://schemas.microsoft.com/office/drawing/2016/5/12/chartex" xmlns:cx7="http://schemas.microsoft.com/office/drawing/2016/5/13/chartex" xmlns:cx8="http://schemas.microsoft.com/office/drawing/2016/5/14/chartex" xmlns:mc="http://schemas.openxmlformats.org/markup-compatibility/2006" xmlns:aink="http://schemas.microsoft.com/office/drawing/2016/ink" xmlns:am3d="http://schemas.microsoft.com/office/drawing/2017/model3d" xmlns:o="urn:schemas-microsoft-com:office:office" xmlns:r="http://schemas.openxmlformats.org/officeDocument/2006/relationships" xmlns:m="http://schemas.openxmlformats.org/officeDocument/2006/math" xmlns:v="urn:schemas-microsoft-com:vml" xmlns:wp14="http://schemas.microsoft.com/office/word/2010/wordprocessingDrawing" xmlns:wp="http://schemas.openxmlformats.org/drawingml/2006/wordprocessingDrawing" xmlns:w10="urn:schemas-microsoft-com:office:word" xmlns:w="http://schemas.openxmlformats.org/wordprocessingml/2006/main" xmlns:w14="http://schemas.microsoft.com/office/word/2010/wordml" xmlns:w15="http://schemas.microsoft.com/office/word/2012/wordml" xmlns:w16cex="http://schemas.microsoft.com/office/word/2018/wordml/cex" xmlns:w16cid="http://schemas.microsoft.com/office/word/2016/wordml/cid" xmlns:w16="http://schemas.microsoft.com/office/word/2018/wordml" xmlns:w16se="http://schemas.microsoft.com/office/word/2015/wordml/symex" xmlns:wpg="http://schemas.microsoft.com/office/word/2010/wordprocessingGroup" xmlns:wpi="http://schemas.microsoft.com/office/word/2010/wordprocessingInk" xmlns:wne="http://schemas.microsoft.com/office/word/2006/wordml" xmlns:wps="http://schemas.microsoft.com/office/word/2010/wordprocessingShape" mc:Ignorable="w14 w15 w16se w16cid w16 w16cex wp14">
+<w:endnotes xmlns:wpc="http://schemas.microsoft.com/office/word/2010/wordprocessingCanvas" xmlns:cx="http://schemas.microsoft.com/office/drawing/2014/chartex" xmlns:mc="http://schemas.openxmlformats.org/markup-compatibility/2006" xmlns:o="urn:schemas-microsoft-com:office:office" xmlns:r="http://schemas.openxmlformats.org/officeDocument/2006/relationships" xmlns:m="http://schemas.openxmlformats.org/officeDocument/2006/math" xmlns:v="urn:schemas-microsoft-com:vml" xmlns:wp14="http://schemas.microsoft.com/office/word/2010/wordprocessingDrawing" xmlns:wp="http://schemas.openxmlformats.org/drawingml/2006/wordprocessingDrawing" xmlns:w10="urn:schemas-microsoft-com:office:word" xmlns:w="http://schemas.openxmlformats.org/wordprocessingml/2006/main" xmlns:w14="http://schemas.microsoft.com/office/word/2010/wordml" xmlns:w15="http://schemas.microsoft.com/office/word/2012/wordml" xmlns:w16se="http://schemas.microsoft.com/office/word/2015/wordml/symex" xmlns:wpg="http://schemas.microsoft.com/office/word/2010/wordprocessingGroup" xmlns:wpi="http://schemas.microsoft.com/office/word/2010/wordprocessingInk" xmlns:wne="http://schemas.microsoft.com/office/word/2006/wordml" xmlns:wps="http://schemas.microsoft.com/office/word/2010/wordprocessingShape" mc:Ignorable="w14 w15 w16se wp14">
   <w:endnote w:type="separator" w:id="-1">
     <w:p>
       <w:pPr>
@@ -418,8 +430,61 @@
 </w:endnotes>
 </file>
 
+<file path=word/footer1.xml><?xml version="1.0" encoding="utf-8"?>
+<w:ftr xmlns:wpc="http://schemas.microsoft.com/office/word/2010/wordprocessingCanvas" xmlns:cx="http://schemas.microsoft.com/office/drawing/2014/chartex" xmlns:mc="http://schemas.openxmlformats.org/markup-compatibility/2006" xmlns:o="urn:schemas-microsoft-com:office:office" xmlns:r="http://schemas.openxmlformats.org/officeDocument/2006/relationships" xmlns:m="http://schemas.openxmlformats.org/officeDocument/2006/math" xmlns:v="urn:schemas-microsoft-com:vml" xmlns:wp14="http://schemas.microsoft.com/office/word/2010/wordprocessingDrawing" xmlns:wp="http://schemas.openxmlformats.org/drawingml/2006/wordprocessingDrawing" xmlns:w10="urn:schemas-microsoft-com:office:word" xmlns:w="http://schemas.openxmlformats.org/wordprocessingml/2006/main" xmlns:w14="http://schemas.microsoft.com/office/word/2010/wordml" xmlns:w15="http://schemas.microsoft.com/office/word/2012/wordml" xmlns:w16se="http://schemas.microsoft.com/office/word/2015/wordml/symex" xmlns:wpg="http://schemas.microsoft.com/office/word/2010/wordprocessingGroup" xmlns:wpi="http://schemas.microsoft.com/office/word/2010/wordprocessingInk" xmlns:wne="http://schemas.microsoft.com/office/word/2006/wordml" xmlns:wps="http://schemas.microsoft.com/office/word/2010/wordprocessingShape" mc:Ignorable="w14 w15 w16se wp14">
+  <w:sdt>
+    <w:sdtPr>
+      <w:id w:val="108020070"/>
+      <w:docPartObj>
+        <w:docPartGallery w:val="Page Numbers (Bottom of Page)"/>
+        <w:docPartUnique/>
+      </w:docPartObj>
+    </w:sdtPr>
+    <w:sdtEndPr>
+      <w:rPr>
+        <w:noProof/>
+      </w:rPr>
+    </w:sdtEndPr>
+    <w:sdtContent>
+      <w:p>
+        <w:pPr>
+          <w:pStyle w:val="Footer"/>
+          <w:jc w:val="center"/>
+        </w:pPr>
+        <w:r>
+          <w:fldChar w:fldCharType="begin"/>
+        </w:r>
+        <w:r>
+          <w:instrText xml:space="preserve"> PAGE   \* MERGEFORMAT </w:instrText>
+        </w:r>
+        <w:r>
+          <w:fldChar w:fldCharType="separate"/>
+        </w:r>
+        <w:r>
+          <w:rPr>
+            <w:noProof/>
+          </w:rPr>
+          <w:t>2</w:t>
+        </w:r>
+        <w:r>
+          <w:rPr>
+            <w:noProof/>
+          </w:rPr>
+          <w:fldChar w:fldCharType="end"/>
+        </w:r>
+      </w:p>
+    </w:sdtContent>
+  </w:sdt>
+  <w:p>
+    <w:pPr>
+      <w:pStyle w:val="Footer"/>
+    </w:pPr>
+  </w:p>
+</w:ftr>
+</file>
+
 <file path=word/footnotes.xml><?xml version="1.0" encoding="utf-8"?>
-<w:footnotes xmlns:wpc="http://schemas.microsoft.com/office/word/2010/wordprocessingCanvas" xmlns:cx="http://schemas.microsoft.com/office/drawing/2014/chartex" xmlns:cx1="http://schemas.microsoft.com/office/drawing/2015/9/8/chartex" xmlns:cx2="http://schemas.microsoft.com/office/drawing/2015/10/21/chartex" xmlns:cx3="http://schemas.microsoft.com/office/drawing/2016/5/9/chartex" xmlns:cx4="http://schemas.microsoft.com/office/drawing/2016/5/10/chartex" xmlns:cx5="http://schemas.microsoft.com/office/drawing/2016/5/11/chartex" xmlns:cx6="http://schemas.microsoft.com/office/drawing/2016/5/12/chartex" xmlns:cx7="http://schemas.microsoft.com/office/drawing/2016/5/13/chartex" xmlns:cx8="http://schemas.microsoft.com/office/drawing/2016/5/14/chartex" xmlns:mc="http://schemas.openxmlformats.org/markup-compatibility/2006" xmlns:aink="http://schemas.microsoft.com/office/drawing/2016/ink" xmlns:am3d="http://schemas.microsoft.com/office/drawing/2017/model3d" xmlns:o="urn:schemas-microsoft-com:office:office" xmlns:r="http://schemas.openxmlformats.org/officeDocument/2006/relationships" xmlns:m="http://schemas.openxmlformats.org/officeDocument/2006/math" xmlns:v="urn:schemas-microsoft-com:vml" xmlns:wp14="http://schemas.microsoft.com/office/word/2010/wordprocessingDrawing" xmlns:wp="http://schemas.openxmlformats.org/drawingml/2006/wordprocessingDrawing" xmlns:w10="urn:schemas-microsoft-com:office:word" xmlns:w="http://schemas.openxmlformats.org/wordprocessingml/2006/main" xmlns:w14="http://schemas.microsoft.com/office/word/2010/wordml" xmlns:w15="http://schemas.microsoft.com/office/word/2012/wordml" xmlns:w16cex="http://schemas.microsoft.com/office/word/2018/wordml/cex" xmlns:w16cid="http://schemas.microsoft.com/office/word/2016/wordml/cid" xmlns:w16="http://schemas.microsoft.com/office/word/2018/wordml" xmlns:w16se="http://schemas.microsoft.com/office/word/2015/wordml/symex" xmlns:wpg="http://schemas.microsoft.com/office/word/2010/wordprocessingGroup" xmlns:wpi="http://schemas.microsoft.com/office/word/2010/wordprocessingInk" xmlns:wne="http://schemas.microsoft.com/office/word/2006/wordml" xmlns:wps="http://schemas.microsoft.com/office/word/2010/wordprocessingShape" mc:Ignorable="w14 w15 w16se w16cid w16 w16cex wp14">
+<w:footnotes xmlns:wpc="http://schemas.microsoft.com/office/word/2010/wordprocessingCanvas" xmlns:cx="http://schemas.microsoft.com/office/drawing/2014/chartex" xmlns:mc="http://schemas.openxmlformats.org/markup-compatibility/2006" xmlns:o="urn:schemas-microsoft-com:office:office" xmlns:r="http://schemas.openxmlformats.org/officeDocument/2006/relationships" xmlns:m="http://schemas.openxmlformats.org/officeDocument/2006/math" xmlns:v="urn:schemas-microsoft-com:vml" xmlns:wp14="http://schemas.microsoft.com/office/word/2010/wordprocessingDrawing" xmlns:wp="http://schemas.openxmlformats.org/drawingml/2006/wordprocessingDrawing" xmlns:w10="urn:schemas-microsoft-com:office:word" xmlns:w="http://schemas.openxmlformats.org/wordprocessingml/2006/main" xmlns:w14="http://schemas.microsoft.com/office/word/2010/wordml" xmlns:w15="http://schemas.microsoft.com/office/word/2012/wordml" xmlns:w16se="http://schemas.microsoft.com/office/word/2015/wordml/symex" xmlns:wpg="http://schemas.microsoft.com/office/word/2010/wordprocessingGroup" xmlns:wpi="http://schemas.microsoft.com/office/word/2010/wordprocessingInk" xmlns:wne="http://schemas.microsoft.com/office/word/2006/wordml" xmlns:wps="http://schemas.microsoft.com/office/word/2010/wordprocessingShape" mc:Ignorable="w14 w15 w16se wp14">
   <w:footnote w:type="separator" w:id="-1">
     <w:p>
       <w:r>
@@ -459,11 +524,11 @@
 </file>
 
 <file path=word/numbering.xml><?xml version="1.0" encoding="utf-8"?>
-<w:numbering xmlns:wpc="http://schemas.microsoft.com/office/word/2010/wordprocessingCanvas" xmlns:cx="http://schemas.microsoft.com/office/drawing/2014/chartex" xmlns:cx1="http://schemas.microsoft.com/office/drawing/2015/9/8/chartex" xmlns:cx2="http://schemas.microsoft.com/office/drawing/2015/10/21/chartex" xmlns:cx3="http://schemas.microsoft.com/office/drawing/2016/5/9/chartex" xmlns:cx4="http://schemas.microsoft.com/office/drawing/2016/5/10/chartex" xmlns:cx5="http://schemas.microsoft.com/office/drawing/2016/5/11/chartex" xmlns:cx6="http://schemas.microsoft.com/office/drawing/2016/5/12/chartex" xmlns:cx7="http://schemas.microsoft.com/office/drawing/2016/5/13/chartex" xmlns:cx8="http://schemas.microsoft.com/office/drawing/2016/5/14/chartex" xmlns:mc="http://schemas.openxmlformats.org/markup-compatibility/2006" xmlns:aink="http://schemas.microsoft.com/office/drawing/2016/ink" xmlns:am3d="http://schemas.microsoft.com/office/drawing/2017/model3d" xmlns:o="urn:schemas-microsoft-com:office:office" xmlns:r="http://schemas.openxmlformats.org/officeDocument/2006/relationships" xmlns:m="http://schemas.openxmlformats.org/officeDocument/2006/math" xmlns:v="urn:schemas-microsoft-com:vml" xmlns:wp14="http://schemas.microsoft.com/office/word/2010/wordprocessingDrawing" xmlns:wp="http://schemas.openxmlformats.org/drawingml/2006/wordprocessingDrawing" xmlns:w10="urn:schemas-microsoft-com:office:word" xmlns:w="http://schemas.openxmlformats.org/wordprocessingml/2006/main" xmlns:w14="http://schemas.microsoft.com/office/word/2010/wordml" xmlns:w15="http://schemas.microsoft.com/office/word/2012/wordml" xmlns:w16cex="http://schemas.microsoft.com/office/word/2018/wordml/cex" xmlns:w16cid="http://schemas.microsoft.com/office/word/2016/wordml/cid" xmlns:w16="http://schemas.microsoft.com/office/word/2018/wordml" xmlns:w16se="http://schemas.microsoft.com/office/word/2015/wordml/symex" xmlns:wpg="http://schemas.microsoft.com/office/word/2010/wordprocessingGroup" xmlns:wpi="http://schemas.microsoft.com/office/word/2010/wordprocessingInk" xmlns:wne="http://schemas.microsoft.com/office/word/2006/wordml" xmlns:wps="http://schemas.microsoft.com/office/word/2010/wordprocessingShape" mc:Ignorable="w14 w15 w16se w16cid w16 w16cex wp14">
+<w:numbering xmlns:wpc="http://schemas.microsoft.com/office/word/2010/wordprocessingCanvas" xmlns:cx="http://schemas.microsoft.com/office/drawing/2014/chartex" xmlns:mc="http://schemas.openxmlformats.org/markup-compatibility/2006" xmlns:o="urn:schemas-microsoft-com:office:office" xmlns:r="http://schemas.openxmlformats.org/officeDocument/2006/relationships" xmlns:m="http://schemas.openxmlformats.org/officeDocument/2006/math" xmlns:v="urn:schemas-microsoft-com:vml" xmlns:wp14="http://schemas.microsoft.com/office/word/2010/wordprocessingDrawing" xmlns:wp="http://schemas.openxmlformats.org/drawingml/2006/wordprocessingDrawing" xmlns:w10="urn:schemas-microsoft-com:office:word" xmlns:w="http://schemas.openxmlformats.org/wordprocessingml/2006/main" xmlns:w14="http://schemas.microsoft.com/office/word/2010/wordml" xmlns:w15="http://schemas.microsoft.com/office/word/2012/wordml" xmlns:w16se="http://schemas.microsoft.com/office/word/2015/wordml/symex" xmlns:wpg="http://schemas.microsoft.com/office/word/2010/wordprocessingGroup" xmlns:wpi="http://schemas.microsoft.com/office/word/2010/wordprocessingInk" xmlns:wne="http://schemas.microsoft.com/office/word/2006/wordml" xmlns:wps="http://schemas.microsoft.com/office/word/2010/wordprocessingShape" mc:Ignorable="w14 w15 w16se wp14">
   <w:abstractNum w:abstractNumId="0" w15:restartNumberingAfterBreak="0">
     <w:nsid w:val="FFFFFF7C"/>
     <w:multiLevelType w:val="singleLevel"/>
-    <w:tmpl w:val="11682F8C"/>
+    <w:tmpl w:val="E8EC2C3A"/>
     <w:lvl w:ilvl="0">
       <w:start w:val="1"/>
       <w:numFmt w:val="decimal"/>
@@ -480,7 +545,7 @@
   <w:abstractNum w:abstractNumId="1" w15:restartNumberingAfterBreak="0">
     <w:nsid w:val="FFFFFF7D"/>
     <w:multiLevelType w:val="singleLevel"/>
-    <w:tmpl w:val="D062BDFC"/>
+    <w:tmpl w:val="F62CBF28"/>
     <w:lvl w:ilvl="0">
       <w:start w:val="1"/>
       <w:numFmt w:val="decimal"/>
@@ -497,7 +562,7 @@
   <w:abstractNum w:abstractNumId="2" w15:restartNumberingAfterBreak="0">
     <w:nsid w:val="FFFFFF7E"/>
     <w:multiLevelType w:val="singleLevel"/>
-    <w:tmpl w:val="658413B2"/>
+    <w:tmpl w:val="E3862BBA"/>
     <w:lvl w:ilvl="0">
       <w:start w:val="1"/>
       <w:numFmt w:val="decimal"/>
@@ -514,7 +579,7 @@
   <w:abstractNum w:abstractNumId="3" w15:restartNumberingAfterBreak="0">
     <w:nsid w:val="FFFFFF7F"/>
     <w:multiLevelType w:val="singleLevel"/>
-    <w:tmpl w:val="6D06E248"/>
+    <w:tmpl w:val="9F121700"/>
     <w:lvl w:ilvl="0">
       <w:start w:val="1"/>
       <w:numFmt w:val="decimal"/>
@@ -531,7 +596,7 @@
   <w:abstractNum w:abstractNumId="4" w15:restartNumberingAfterBreak="0">
     <w:nsid w:val="FFFFFF80"/>
     <w:multiLevelType w:val="singleLevel"/>
-    <w:tmpl w:val="E1C4963C"/>
+    <w:tmpl w:val="EC643EC2"/>
     <w:lvl w:ilvl="0">
       <w:start w:val="1"/>
       <w:numFmt w:val="bullet"/>
@@ -551,7 +616,7 @@
   <w:abstractNum w:abstractNumId="5" w15:restartNumberingAfterBreak="0">
     <w:nsid w:val="FFFFFF81"/>
     <w:multiLevelType w:val="singleLevel"/>
-    <w:tmpl w:val="08807AF8"/>
+    <w:tmpl w:val="1032CCC2"/>
     <w:lvl w:ilvl="0">
       <w:start w:val="1"/>
       <w:numFmt w:val="bullet"/>
@@ -571,7 +636,7 @@
   <w:abstractNum w:abstractNumId="6" w15:restartNumberingAfterBreak="0">
     <w:nsid w:val="FFFFFF82"/>
     <w:multiLevelType w:val="singleLevel"/>
-    <w:tmpl w:val="2D127D72"/>
+    <w:tmpl w:val="B51C6DE2"/>
     <w:lvl w:ilvl="0">
       <w:start w:val="1"/>
       <w:numFmt w:val="bullet"/>
@@ -591,7 +656,7 @@
   <w:abstractNum w:abstractNumId="7" w15:restartNumberingAfterBreak="0">
     <w:nsid w:val="FFFFFF83"/>
     <w:multiLevelType w:val="singleLevel"/>
-    <w:tmpl w:val="2ECA7446"/>
+    <w:tmpl w:val="AA0AC68E"/>
     <w:lvl w:ilvl="0">
       <w:start w:val="1"/>
       <w:numFmt w:val="bullet"/>
@@ -611,7 +676,7 @@
   <w:abstractNum w:abstractNumId="8" w15:restartNumberingAfterBreak="0">
     <w:nsid w:val="FFFFFF88"/>
     <w:multiLevelType w:val="singleLevel"/>
-    <w:tmpl w:val="EB5E2B0A"/>
+    <w:tmpl w:val="067299EC"/>
     <w:lvl w:ilvl="0">
       <w:start w:val="1"/>
       <w:numFmt w:val="decimal"/>
@@ -628,7 +693,7 @@
   <w:abstractNum w:abstractNumId="9" w15:restartNumberingAfterBreak="0">
     <w:nsid w:val="FFFFFF89"/>
     <w:multiLevelType w:val="singleLevel"/>
-    <w:tmpl w:val="E38C1E06"/>
+    <w:tmpl w:val="2562A71E"/>
     <w:lvl w:ilvl="0">
       <w:start w:val="1"/>
       <w:numFmt w:val="bullet"/>
@@ -786,7 +851,7 @@
 </file>
 
 <file path=word/styles.xml><?xml version="1.0" encoding="utf-8"?>
-<w:styles xmlns:mc="http://schemas.openxmlformats.org/markup-compatibility/2006" xmlns:r="http://schemas.openxmlformats.org/officeDocument/2006/relationships" xmlns:w="http://schemas.openxmlformats.org/wordprocessingml/2006/main" xmlns:w14="http://schemas.microsoft.com/office/word/2010/wordml" xmlns:w15="http://schemas.microsoft.com/office/word/2012/wordml" xmlns:w16cex="http://schemas.microsoft.com/office/word/2018/wordml/cex" xmlns:w16cid="http://schemas.microsoft.com/office/word/2016/wordml/cid" xmlns:w16="http://schemas.microsoft.com/office/word/2018/wordml" xmlns:w16se="http://schemas.microsoft.com/office/word/2015/wordml/symex" mc:Ignorable="w14 w15 w16se w16cid w16 w16cex">
+<w:styles xmlns:mc="http://schemas.openxmlformats.org/markup-compatibility/2006" xmlns:r="http://schemas.openxmlformats.org/officeDocument/2006/relationships" xmlns:w="http://schemas.openxmlformats.org/wordprocessingml/2006/main" xmlns:w14="http://schemas.microsoft.com/office/word/2010/wordml" xmlns:w15="http://schemas.microsoft.com/office/word/2012/wordml" xmlns:w16se="http://schemas.microsoft.com/office/word/2015/wordml/symex" mc:Ignorable="w14 w15 w16se">
   <w:docDefaults>
     <w:rPrDefault>
       <w:rPr>
@@ -802,9 +867,10 @@
       </w:pPr>
     </w:pPrDefault>
   </w:docDefaults>
-  <w:latentStyles w:defLockedState="0" w:defUIPriority="0" w:defSemiHidden="0" w:defUnhideWhenUsed="0" w:defQFormat="0" w:count="376">
+  <w:latentStyles w:defLockedState="0" w:defUIPriority="0" w:defSemiHidden="0" w:defUnhideWhenUsed="0" w:defQFormat="0" w:count="371">
     <w:lsdException w:name="heading 5" w:semiHidden="1" w:unhideWhenUsed="1"/>
     <w:lsdException w:name="footnote text" w:semiHidden="1" w:unhideWhenUsed="1"/>
+    <w:lsdException w:name="footer" w:uiPriority="99"/>
     <w:lsdException w:name="caption" w:semiHidden="1" w:unhideWhenUsed="1"/>
     <w:lsdException w:name="footnote reference" w:semiHidden="1" w:unhideWhenUsed="1"/>
     <w:lsdException w:name="Default Paragraph Font" w:semiHidden="1" w:unhideWhenUsed="1"/>
@@ -864,6 +930,13 @@
     <w:lsdException w:name="Table Theme" w:semiHidden="1" w:unhideWhenUsed="1"/>
     <w:lsdException w:name="Light Shading"/>
     <w:lsdException w:name="Light List"/>
+    <w:lsdException w:name="Light Grid"/>
+    <w:lsdException w:name="Medium Shading 1"/>
+    <w:lsdException w:name="Medium Shading 2"/>
+    <w:lsdException w:name="Medium List 1"/>
+    <w:lsdException w:name="Medium List 2"/>
+    <w:lsdException w:name="Medium Grid 1"/>
+    <w:lsdException w:name="Medium Grid 2"/>
     <w:lsdException w:name="Medium Grid 3"/>
     <w:lsdException w:name="Dark List"/>
     <w:lsdException w:name="Colorful Shading"/>
@@ -1051,15 +1124,10 @@
     <w:lsdException w:name="List Table 5 Dark Accent 6" w:uiPriority="50"/>
     <w:lsdException w:name="List Table 6 Colorful Accent 6" w:uiPriority="51"/>
     <w:lsdException w:name="List Table 7 Colorful Accent 6" w:uiPriority="52"/>
-    <w:lsdException w:name="Mention" w:uiPriority="99"/>
-    <w:lsdException w:name="Smart Hyperlink" w:uiPriority="99"/>
-    <w:lsdException w:name="Hashtag" w:uiPriority="99"/>
-    <w:lsdException w:name="Unresolved Mention" w:uiPriority="99"/>
-    <w:lsdException w:name="Smart Link" w:uiPriority="99"/>
   </w:latentStyles>
   <w:style w:type="paragraph" w:default="1" w:styleId="Normal">
     <w:name w:val="Normal"/>
-    <w:rsid w:val="00966CDD"/>
+    <w:rsid w:val="00EF7EC9"/>
     <w:rPr>
       <w:rFonts w:ascii="Arial" w:hAnsi="Arial"/>
     </w:rPr>
@@ -1070,18 +1138,16 @@
     <w:next w:val="BodyText"/>
     <w:autoRedefine/>
     <w:uiPriority w:val="9"/>
-    <w:rsid w:val="00917F19"/>
+    <w:rsid w:val="002734E1"/>
     <w:pPr>
       <w:keepNext/>
       <w:keepLines/>
-      <w:jc w:val="center"/>
       <w:outlineLvl w:val="0"/>
     </w:pPr>
     <w:rPr>
       <w:rFonts w:eastAsiaTheme="majorEastAsia" w:cstheme="majorBidi"/>
       <w:b/>
       <w:bCs/>
-      <w:sz w:val="44"/>
       <w:szCs w:val="32"/>
     </w:rPr>
   </w:style>
@@ -1091,7 +1157,7 @@
     <w:next w:val="BodyText"/>
     <w:autoRedefine/>
     <w:uiPriority w:val="9"/>
-    <w:rsid w:val="00A103BA"/>
+    <w:rsid w:val="002734E1"/>
     <w:pPr>
       <w:keepNext/>
       <w:keepLines/>
@@ -1099,9 +1165,8 @@
     </w:pPr>
     <w:rPr>
       <w:rFonts w:eastAsiaTheme="majorEastAsia" w:cstheme="majorBidi"/>
-      <w:b/>
       <w:bCs/>
-      <w:sz w:val="36"/>
+      <w:i/>
       <w:szCs w:val="28"/>
     </w:rPr>
   </w:style>
@@ -1111,7 +1176,7 @@
     <w:next w:val="BodyText"/>
     <w:autoRedefine/>
     <w:uiPriority w:val="9"/>
-    <w:rsid w:val="006764A2"/>
+    <w:rsid w:val="002734E1"/>
     <w:pPr>
       <w:keepNext/>
       <w:keepLines/>
@@ -1119,9 +1184,7 @@
     </w:pPr>
     <w:rPr>
       <w:rFonts w:eastAsiaTheme="majorEastAsia" w:cstheme="majorBidi"/>
-      <w:b/>
       <w:bCs/>
-      <w:sz w:val="30"/>
       <w:szCs w:val="24"/>
     </w:rPr>
   </w:style>
@@ -1240,6 +1303,8 @@
   <w:style w:type="character" w:default="1" w:styleId="DefaultParagraphFont">
     <w:name w:val="Default Paragraph Font"/>
     <w:uiPriority w:val="1"/>
+    <w:semiHidden/>
+    <w:unhideWhenUsed/>
   </w:style>
   <w:style w:type="table" w:default="1" w:styleId="TableNormal">
     <w:name w:val="Normal Table"/>
@@ -1372,9 +1437,12 @@
     <w:semiHidden/>
     <w:unhideWhenUsed/>
     <w:qFormat/>
-    <w:rsid w:val="00920B49"/>
+    <w:rsid w:val="00FA7448"/>
     <w:rPr>
       <w:rFonts w:ascii="Arial" w:hAnsi="Arial"/>
+      <w:sz w:val="20"/>
+      <w:szCs w:val="20"/>
+      <w:lang w:eastAsia="zh-CN"/>
     </w:rPr>
     <w:tblPr>
       <w:tblInd w:w="0" w:type="dxa"/>
@@ -1481,13 +1549,13 @@
   <w:style w:type="character" w:styleId="Hyperlink">
     <w:name w:val="Hyperlink"/>
     <w:basedOn w:val="CaptionChar"/>
-    <w:rsid w:val="00B97DB2"/>
+    <w:rsid w:val="002734E1"/>
     <w:rPr>
       <w:rFonts w:ascii="Arial" w:hAnsi="Arial"/>
       <w:i w:val="0"/>
-      <w:color w:val="0000FF"/>
+      <w:color w:val="auto"/>
       <w:sz w:val="22"/>
-      <w:u w:val="single"/>
+      <w:u w:val="none"/>
     </w:rPr>
   </w:style>
   <w:style w:type="paragraph" w:styleId="TOCHeading">
@@ -1541,6 +1609,7 @@
     <w:name w:val="footer"/>
     <w:basedOn w:val="Normal"/>
     <w:link w:val="FooterChar"/>
+    <w:uiPriority w:val="99"/>
     <w:rsid w:val="008C6903"/>
     <w:pPr>
       <w:tabs>
@@ -1554,9 +1623,19 @@
     <w:name w:val="Footer Char"/>
     <w:basedOn w:val="DefaultParagraphFont"/>
     <w:link w:val="Footer"/>
+    <w:uiPriority w:val="99"/>
     <w:rsid w:val="008C6903"/>
     <w:rPr>
       <w:rFonts w:ascii="Arial" w:hAnsi="Arial"/>
+    </w:rPr>
+  </w:style>
+  <w:style w:type="character" w:customStyle="1" w:styleId="RevisionText">
+    <w:name w:val="Revision Text"/>
+    <w:basedOn w:val="DefaultParagraphFont"/>
+    <w:uiPriority w:val="1"/>
+    <w:rsid w:val="00EF7EC9"/>
+    <w:rPr>
+      <w:color w:val="1F497D" w:themeColor="text2"/>
     </w:rPr>
   </w:style>
 </w:styles>

</xml_diff>

<commit_message>
update default docx styles
</commit_message>
<xml_diff>
--- a/build/themes/default.docx
+++ b/build/themes/default.docx
@@ -1,6 +1,6 @@
 
 <file path=word/document.xml><?xml version="1.0" encoding="utf-8"?>
-<w:document xmlns:wpc="http://schemas.microsoft.com/office/word/2010/wordprocessingCanvas" xmlns:cx="http://schemas.microsoft.com/office/drawing/2014/chartex" xmlns:mc="http://schemas.openxmlformats.org/markup-compatibility/2006" xmlns:o="urn:schemas-microsoft-com:office:office" xmlns:r="http://schemas.openxmlformats.org/officeDocument/2006/relationships" xmlns:m="http://schemas.openxmlformats.org/officeDocument/2006/math" xmlns:v="urn:schemas-microsoft-com:vml" xmlns:wp14="http://schemas.microsoft.com/office/word/2010/wordprocessingDrawing" xmlns:wp="http://schemas.openxmlformats.org/drawingml/2006/wordprocessingDrawing" xmlns:w10="urn:schemas-microsoft-com:office:word" xmlns:w="http://schemas.openxmlformats.org/wordprocessingml/2006/main" xmlns:w14="http://schemas.microsoft.com/office/word/2010/wordml" xmlns:w15="http://schemas.microsoft.com/office/word/2012/wordml" xmlns:w16se="http://schemas.microsoft.com/office/word/2015/wordml/symex" xmlns:wpg="http://schemas.microsoft.com/office/word/2010/wordprocessingGroup" xmlns:wpi="http://schemas.microsoft.com/office/word/2010/wordprocessingInk" xmlns:wne="http://schemas.microsoft.com/office/word/2006/wordml" xmlns:wps="http://schemas.microsoft.com/office/word/2010/wordprocessingShape" mc:Ignorable="w14 w15 w16se wp14">
+<w:document xmlns:wpc="http://schemas.microsoft.com/office/word/2010/wordprocessingCanvas" xmlns:cx="http://schemas.microsoft.com/office/drawing/2014/chartex" xmlns:cx1="http://schemas.microsoft.com/office/drawing/2015/9/8/chartex" xmlns:cx2="http://schemas.microsoft.com/office/drawing/2015/10/21/chartex" xmlns:cx3="http://schemas.microsoft.com/office/drawing/2016/5/9/chartex" xmlns:cx4="http://schemas.microsoft.com/office/drawing/2016/5/10/chartex" xmlns:cx5="http://schemas.microsoft.com/office/drawing/2016/5/11/chartex" xmlns:cx6="http://schemas.microsoft.com/office/drawing/2016/5/12/chartex" xmlns:cx7="http://schemas.microsoft.com/office/drawing/2016/5/13/chartex" xmlns:cx8="http://schemas.microsoft.com/office/drawing/2016/5/14/chartex" xmlns:mc="http://schemas.openxmlformats.org/markup-compatibility/2006" xmlns:aink="http://schemas.microsoft.com/office/drawing/2016/ink" xmlns:am3d="http://schemas.microsoft.com/office/drawing/2017/model3d" xmlns:o="urn:schemas-microsoft-com:office:office" xmlns:r="http://schemas.openxmlformats.org/officeDocument/2006/relationships" xmlns:m="http://schemas.openxmlformats.org/officeDocument/2006/math" xmlns:v="urn:schemas-microsoft-com:vml" xmlns:wp14="http://schemas.microsoft.com/office/word/2010/wordprocessingDrawing" xmlns:wp="http://schemas.openxmlformats.org/drawingml/2006/wordprocessingDrawing" xmlns:w10="urn:schemas-microsoft-com:office:word" xmlns:w="http://schemas.openxmlformats.org/wordprocessingml/2006/main" xmlns:w14="http://schemas.microsoft.com/office/word/2010/wordml" xmlns:w15="http://schemas.microsoft.com/office/word/2012/wordml" xmlns:w16cex="http://schemas.microsoft.com/office/word/2018/wordml/cex" xmlns:w16cid="http://schemas.microsoft.com/office/word/2016/wordml/cid" xmlns:w16="http://schemas.microsoft.com/office/word/2018/wordml" xmlns:w16sdtdh="http://schemas.microsoft.com/office/word/2020/wordml/sdtdatahash" xmlns:w16se="http://schemas.microsoft.com/office/word/2015/wordml/symex" xmlns:wpg="http://schemas.microsoft.com/office/word/2010/wordprocessingGroup" xmlns:wpi="http://schemas.microsoft.com/office/word/2010/wordprocessingInk" xmlns:wne="http://schemas.microsoft.com/office/word/2006/wordml" xmlns:wps="http://schemas.microsoft.com/office/word/2010/wordprocessingShape" mc:Ignorable="w14 w15 w16se w16cid w16 w16cex w16sdtdh wp14">
   <w:body>
     <w:p>
       <w:pPr>
@@ -8,8 +8,6 @@
           <w:rStyle w:val="RevisionText"/>
         </w:rPr>
       </w:pPr>
-      <w:bookmarkStart w:id="0" w:name="_GoBack"/>
-      <w:bookmarkEnd w:id="0"/>
       <w:r>
         <w:rPr>
           <w:rStyle w:val="RevisionText"/>
@@ -59,25 +57,18 @@
         <w:pStyle w:val="Abstract"/>
       </w:pPr>
       <w:r>
-        <w:t>To customize the look and format of this template, don’t edit the text directly. Instead edit the styles which are assigned to them in your word processor.</w:t>
-      </w:r>
-      <w:r>
-        <w:t xml:space="preserve"> If you are</w:t>
-      </w:r>
-      <w:r>
-        <w:t xml:space="preserve"> using Microsoft Word, this involves </w:t>
-      </w:r>
-      <w:r>
-        <w:t xml:space="preserve">modifying the styles listed in the styles panel (ctrl+shift+alt+s). For tables specifically, click on the table in this document, </w:t>
-      </w:r>
-      <w:r>
-        <w:t xml:space="preserve">click </w:t>
-      </w:r>
-      <w:r>
-        <w:t>the “Table Tools Design” tab, and under the “Table Styles” dropdown, click “Modify Table Style”</w:t>
-      </w:r>
-      <w:r>
-        <w:t>.</w:t>
+        <w:t xml:space="preserve">To customize the look and format of this template, don’t edit the text directly. Instead edit the styles which are assigned to them in your word processor. If you are using Microsoft Word, this involves </w:t>
+      </w:r>
+      <w:r>
+        <w:t>modifying the styles listed in the styles panel (</w:t>
+      </w:r>
+      <w:proofErr w:type="spellStart"/>
+      <w:r>
+        <w:t>ctrl+shift+alt+s</w:t>
+      </w:r>
+      <w:proofErr w:type="spellEnd"/>
+      <w:r>
+        <w:t>). For tables specifically, click on the table in this document, click the “Table Tools Design” tab, and under the “Table Styles” dropdown, click “Modify Table Style”.</w:t>
       </w:r>
     </w:p>
     <w:p>
@@ -90,7 +81,6 @@
           <w:szCs w:val="32"/>
         </w:rPr>
       </w:pPr>
-      <w:bookmarkStart w:id="1" w:name="heading-1"/>
       <w:r>
         <w:br w:type="page"/>
       </w:r>
@@ -99,91 +89,95 @@
       <w:pPr>
         <w:pStyle w:val="Heading1"/>
       </w:pPr>
+      <w:bookmarkStart w:id="0" w:name="heading-1"/>
       <w:r>
         <w:lastRenderedPageBreak/>
         <w:t>Heading 1</w:t>
       </w:r>
+      <w:bookmarkEnd w:id="0"/>
+    </w:p>
+    <w:p>
+      <w:pPr>
+        <w:pStyle w:val="Heading2"/>
+      </w:pPr>
+      <w:bookmarkStart w:id="1" w:name="heading-2"/>
+      <w:r>
+        <w:t>Heading 2</w:t>
+      </w:r>
       <w:bookmarkEnd w:id="1"/>
     </w:p>
     <w:p>
       <w:pPr>
-        <w:pStyle w:val="Heading2"/>
-      </w:pPr>
-      <w:bookmarkStart w:id="2" w:name="heading-2"/>
-      <w:r>
-        <w:t>Heading 2</w:t>
+        <w:pStyle w:val="Heading3"/>
+      </w:pPr>
+      <w:bookmarkStart w:id="2" w:name="heading-3"/>
+      <w:r>
+        <w:t>H</w:t>
+      </w:r>
+      <w:r>
+        <w:t>eading 3</w:t>
       </w:r>
       <w:bookmarkEnd w:id="2"/>
     </w:p>
     <w:p>
       <w:pPr>
-        <w:pStyle w:val="Heading3"/>
-      </w:pPr>
-      <w:bookmarkStart w:id="3" w:name="heading-3"/>
-      <w:r>
-        <w:t>Heading 3</w:t>
+        <w:pStyle w:val="Heading4"/>
+      </w:pPr>
+      <w:bookmarkStart w:id="3" w:name="heading-4"/>
+      <w:r>
+        <w:t>Heading 4</w:t>
       </w:r>
       <w:bookmarkEnd w:id="3"/>
     </w:p>
     <w:p>
       <w:pPr>
-        <w:pStyle w:val="Heading4"/>
-      </w:pPr>
-      <w:bookmarkStart w:id="4" w:name="heading-4"/>
-      <w:r>
-        <w:t>Heading 4</w:t>
+        <w:pStyle w:val="Heading5"/>
+      </w:pPr>
+      <w:bookmarkStart w:id="4" w:name="heading-5"/>
+      <w:r>
+        <w:t>Heading 5</w:t>
       </w:r>
       <w:bookmarkEnd w:id="4"/>
     </w:p>
     <w:p>
       <w:pPr>
-        <w:pStyle w:val="Heading5"/>
-      </w:pPr>
-      <w:bookmarkStart w:id="5" w:name="heading-5"/>
-      <w:r>
-        <w:t>Heading 5</w:t>
+        <w:pStyle w:val="Heading6"/>
+      </w:pPr>
+      <w:bookmarkStart w:id="5" w:name="heading-6"/>
+      <w:r>
+        <w:t>Heading 6</w:t>
       </w:r>
       <w:bookmarkEnd w:id="5"/>
     </w:p>
     <w:p>
       <w:pPr>
-        <w:pStyle w:val="Heading6"/>
-      </w:pPr>
-      <w:bookmarkStart w:id="6" w:name="heading-6"/>
-      <w:r>
-        <w:t>Heading 6</w:t>
+        <w:pStyle w:val="Heading7"/>
+      </w:pPr>
+      <w:bookmarkStart w:id="6" w:name="heading-7"/>
+      <w:r>
+        <w:t>Heading 7</w:t>
       </w:r>
       <w:bookmarkEnd w:id="6"/>
     </w:p>
     <w:p>
       <w:pPr>
-        <w:pStyle w:val="Heading7"/>
-      </w:pPr>
-      <w:bookmarkStart w:id="7" w:name="heading-7"/>
-      <w:r>
-        <w:t>Heading 7</w:t>
+        <w:pStyle w:val="Heading8"/>
+      </w:pPr>
+      <w:bookmarkStart w:id="7" w:name="heading-8"/>
+      <w:r>
+        <w:t>Heading 8</w:t>
       </w:r>
       <w:bookmarkEnd w:id="7"/>
     </w:p>
     <w:p>
       <w:pPr>
-        <w:pStyle w:val="Heading8"/>
-      </w:pPr>
-      <w:bookmarkStart w:id="8" w:name="heading-8"/>
-      <w:r>
-        <w:t>Heading 8</w:t>
+        <w:pStyle w:val="Heading9"/>
+      </w:pPr>
+      <w:bookmarkStart w:id="8" w:name="heading-9"/>
+      <w:r>
+        <w:t>Heading 9</w:t>
       </w:r>
       <w:bookmarkEnd w:id="8"/>
-    </w:p>
-    <w:p>
-      <w:pPr>
-        <w:pStyle w:val="Heading9"/>
-      </w:pPr>
-      <w:bookmarkStart w:id="9" w:name="heading-9"/>
-      <w:r>
-        <w:t>Heading 9</w:t>
-      </w:r>
-      <w:bookmarkEnd w:id="9"/>
     </w:p>
     <w:p>
       <w:pPr>
@@ -262,12 +256,14 @@
     <w:tbl>
       <w:tblPr>
         <w:tblStyle w:val="Table"/>
-        <w:tblW w:w="0" w:type="pct"/>
+        <w:tblW w:w="1479" w:type="dxa"/>
+        <w:tblInd w:w="0" w:type="dxa"/>
+        <w:tblLayout w:type="fixed"/>
         <w:tblLook w:val="07E0" w:firstRow="1" w:lastRow="1" w:firstColumn="1" w:lastColumn="1" w:noHBand="1" w:noVBand="1"/>
       </w:tblPr>
       <w:tblGrid>
         <w:gridCol w:w="739"/>
-        <w:gridCol w:w="739"/>
+        <w:gridCol w:w="740"/>
       </w:tblGrid>
       <w:tr>
         <w:trPr>
@@ -275,34 +271,58 @@
         </w:trPr>
         <w:tc>
           <w:tcPr>
-            <w:tcW w:w="0" w:type="auto"/>
+            <w:tcW w:w="739" w:type="dxa"/>
             <w:tcBorders>
-              <w:bottom w:val="single" w:sz="0" w:space="0" w:color="auto"/>
+              <w:bottom w:val="single" w:sz="6" w:space="0" w:color="000000"/>
             </w:tcBorders>
             <w:vAlign w:val="bottom"/>
           </w:tcPr>
           <w:p>
             <w:pPr>
               <w:pStyle w:val="Compact"/>
+              <w:rPr>
+                <w:rFonts w:eastAsia="Cambria"/>
+                <w:sz w:val="20"/>
+                <w:szCs w:val="20"/>
+                <w:lang w:eastAsia="zh-CN"/>
+              </w:rPr>
             </w:pPr>
             <w:r>
+              <w:rPr>
+                <w:rFonts w:eastAsia="Cambria"/>
+                <w:sz w:val="20"/>
+                <w:szCs w:val="20"/>
+                <w:lang w:eastAsia="zh-CN"/>
+              </w:rPr>
               <w:t>Table</w:t>
             </w:r>
           </w:p>
         </w:tc>
         <w:tc>
           <w:tcPr>
-            <w:tcW w:w="0" w:type="auto"/>
+            <w:tcW w:w="739" w:type="dxa"/>
             <w:tcBorders>
-              <w:bottom w:val="single" w:sz="0" w:space="0" w:color="auto"/>
+              <w:bottom w:val="single" w:sz="6" w:space="0" w:color="000000"/>
             </w:tcBorders>
             <w:vAlign w:val="bottom"/>
           </w:tcPr>
           <w:p>
             <w:pPr>
               <w:pStyle w:val="Compact"/>
+              <w:rPr>
+                <w:rFonts w:eastAsia="Cambria"/>
+                <w:sz w:val="20"/>
+                <w:szCs w:val="20"/>
+                <w:lang w:eastAsia="zh-CN"/>
+              </w:rPr>
             </w:pPr>
             <w:r>
+              <w:rPr>
+                <w:rFonts w:eastAsia="Cambria"/>
+                <w:sz w:val="20"/>
+                <w:szCs w:val="20"/>
+                <w:lang w:eastAsia="zh-CN"/>
+              </w:rPr>
               <w:t>Table</w:t>
             </w:r>
           </w:p>
@@ -311,26 +331,50 @@
       <w:tr>
         <w:tc>
           <w:tcPr>
-            <w:tcW w:w="0" w:type="auto"/>
+            <w:tcW w:w="739" w:type="dxa"/>
           </w:tcPr>
           <w:p>
             <w:pPr>
               <w:pStyle w:val="Compact"/>
+              <w:rPr>
+                <w:rFonts w:eastAsia="Cambria"/>
+                <w:sz w:val="20"/>
+                <w:szCs w:val="20"/>
+                <w:lang w:eastAsia="zh-CN"/>
+              </w:rPr>
             </w:pPr>
             <w:r>
+              <w:rPr>
+                <w:rFonts w:eastAsia="Cambria"/>
+                <w:sz w:val="20"/>
+                <w:szCs w:val="20"/>
+                <w:lang w:eastAsia="zh-CN"/>
+              </w:rPr>
               <w:t>1</w:t>
             </w:r>
           </w:p>
         </w:tc>
         <w:tc>
           <w:tcPr>
-            <w:tcW w:w="0" w:type="auto"/>
+            <w:tcW w:w="739" w:type="dxa"/>
           </w:tcPr>
           <w:p>
             <w:pPr>
               <w:pStyle w:val="Compact"/>
+              <w:rPr>
+                <w:rFonts w:eastAsia="Cambria"/>
+                <w:sz w:val="20"/>
+                <w:szCs w:val="20"/>
+                <w:lang w:eastAsia="zh-CN"/>
+              </w:rPr>
             </w:pPr>
             <w:r>
+              <w:rPr>
+                <w:rFonts w:eastAsia="Cambria"/>
+                <w:sz w:val="20"/>
+                <w:szCs w:val="20"/>
+                <w:lang w:eastAsia="zh-CN"/>
+              </w:rPr>
               <w:t>2</w:t>
             </w:r>
           </w:p>
@@ -347,7 +391,10 @@
         <w:pStyle w:val="ImageCaption"/>
       </w:pPr>
       <w:r>
-        <w:t>Image Caption</w:t>
+        <w:t xml:space="preserve">Image </w:t>
+      </w:r>
+      <w:r>
+        <w:t>Caption</w:t>
       </w:r>
     </w:p>
     <w:p>
@@ -359,9 +406,11 @@
       <w:pPr>
         <w:pStyle w:val="DefinitionTerm"/>
       </w:pPr>
+      <w:proofErr w:type="spellStart"/>
       <w:r>
         <w:t>DefinitionTerm</w:t>
       </w:r>
+      <w:proofErr w:type="spellEnd"/>
     </w:p>
     <w:p>
       <w:pPr>
@@ -377,12 +426,14 @@
           <w:rStyle w:val="RevisionText"/>
         </w:rPr>
       </w:pPr>
+      <w:proofErr w:type="spellStart"/>
       <w:r>
         <w:rPr>
           <w:rStyle w:val="RevisionText"/>
         </w:rPr>
         <w:t>Definitionerm</w:t>
       </w:r>
+      <w:proofErr w:type="spellEnd"/>
     </w:p>
     <w:p>
       <w:pPr>
@@ -395,18 +446,19 @@
     <w:sectPr>
       <w:footerReference w:type="default" r:id="rId8"/>
       <w:pgSz w:w="12240" w:h="15840"/>
-      <w:pgMar w:top="1440" w:right="1440" w:bottom="1440" w:left="1440" w:header="720" w:footer="720" w:gutter="0"/>
+      <w:pgMar w:top="1440" w:right="1440" w:bottom="1440" w:left="1440" w:header="0" w:footer="720" w:gutter="0"/>
       <w:pgNumType w:start="1"/>
       <w:cols w:space="720"/>
+      <w:formProt w:val="0"/>
       <w:titlePg/>
-      <w:docGrid w:linePitch="299"/>
+      <w:docGrid w:linePitch="299" w:charSpace="4096"/>
     </w:sectPr>
   </w:body>
 </w:document>
 </file>
 
 <file path=word/endnotes.xml><?xml version="1.0" encoding="utf-8"?>
-<w:endnotes xmlns:wpc="http://schemas.microsoft.com/office/word/2010/wordprocessingCanvas" xmlns:cx="http://schemas.microsoft.com/office/drawing/2014/chartex" xmlns:mc="http://schemas.openxmlformats.org/markup-compatibility/2006" xmlns:o="urn:schemas-microsoft-com:office:office" xmlns:r="http://schemas.openxmlformats.org/officeDocument/2006/relationships" xmlns:m="http://schemas.openxmlformats.org/officeDocument/2006/math" xmlns:v="urn:schemas-microsoft-com:vml" xmlns:wp14="http://schemas.microsoft.com/office/word/2010/wordprocessingDrawing" xmlns:wp="http://schemas.openxmlformats.org/drawingml/2006/wordprocessingDrawing" xmlns:w10="urn:schemas-microsoft-com:office:word" xmlns:w="http://schemas.openxmlformats.org/wordprocessingml/2006/main" xmlns:w14="http://schemas.microsoft.com/office/word/2010/wordml" xmlns:w15="http://schemas.microsoft.com/office/word/2012/wordml" xmlns:w16se="http://schemas.microsoft.com/office/word/2015/wordml/symex" xmlns:wpg="http://schemas.microsoft.com/office/word/2010/wordprocessingGroup" xmlns:wpi="http://schemas.microsoft.com/office/word/2010/wordprocessingInk" xmlns:wne="http://schemas.microsoft.com/office/word/2006/wordml" xmlns:wps="http://schemas.microsoft.com/office/word/2010/wordprocessingShape" mc:Ignorable="w14 w15 w16se wp14">
+<w:endnotes xmlns:wpc="http://schemas.microsoft.com/office/word/2010/wordprocessingCanvas" xmlns:cx="http://schemas.microsoft.com/office/drawing/2014/chartex" xmlns:cx1="http://schemas.microsoft.com/office/drawing/2015/9/8/chartex" xmlns:cx2="http://schemas.microsoft.com/office/drawing/2015/10/21/chartex" xmlns:cx3="http://schemas.microsoft.com/office/drawing/2016/5/9/chartex" xmlns:cx4="http://schemas.microsoft.com/office/drawing/2016/5/10/chartex" xmlns:cx5="http://schemas.microsoft.com/office/drawing/2016/5/11/chartex" xmlns:cx6="http://schemas.microsoft.com/office/drawing/2016/5/12/chartex" xmlns:cx7="http://schemas.microsoft.com/office/drawing/2016/5/13/chartex" xmlns:cx8="http://schemas.microsoft.com/office/drawing/2016/5/14/chartex" xmlns:mc="http://schemas.openxmlformats.org/markup-compatibility/2006" xmlns:aink="http://schemas.microsoft.com/office/drawing/2016/ink" xmlns:am3d="http://schemas.microsoft.com/office/drawing/2017/model3d" xmlns:o="urn:schemas-microsoft-com:office:office" xmlns:r="http://schemas.openxmlformats.org/officeDocument/2006/relationships" xmlns:m="http://schemas.openxmlformats.org/officeDocument/2006/math" xmlns:v="urn:schemas-microsoft-com:vml" xmlns:wp14="http://schemas.microsoft.com/office/word/2010/wordprocessingDrawing" xmlns:wp="http://schemas.openxmlformats.org/drawingml/2006/wordprocessingDrawing" xmlns:w10="urn:schemas-microsoft-com:office:word" xmlns:w="http://schemas.openxmlformats.org/wordprocessingml/2006/main" xmlns:w14="http://schemas.microsoft.com/office/word/2010/wordml" xmlns:w15="http://schemas.microsoft.com/office/word/2012/wordml" xmlns:w16cex="http://schemas.microsoft.com/office/word/2018/wordml/cex" xmlns:w16cid="http://schemas.microsoft.com/office/word/2016/wordml/cid" xmlns:w16="http://schemas.microsoft.com/office/word/2018/wordml" xmlns:w16sdtdh="http://schemas.microsoft.com/office/word/2020/wordml/sdtdatahash" xmlns:w16se="http://schemas.microsoft.com/office/word/2015/wordml/symex" xmlns:wpg="http://schemas.microsoft.com/office/word/2010/wordprocessingGroup" xmlns:wpi="http://schemas.microsoft.com/office/word/2010/wordprocessingInk" xmlns:wne="http://schemas.microsoft.com/office/word/2006/wordml" xmlns:wps="http://schemas.microsoft.com/office/word/2010/wordprocessingShape" mc:Ignorable="w14 w15 w16se w16cid w16 w16cex w16sdtdh wp14">
   <w:endnote w:type="separator" w:id="-1">
     <w:p>
       <w:pPr>
@@ -431,20 +483,16 @@
 </file>
 
 <file path=word/footer1.xml><?xml version="1.0" encoding="utf-8"?>
-<w:ftr xmlns:wpc="http://schemas.microsoft.com/office/word/2010/wordprocessingCanvas" xmlns:cx="http://schemas.microsoft.com/office/drawing/2014/chartex" xmlns:mc="http://schemas.openxmlformats.org/markup-compatibility/2006" xmlns:o="urn:schemas-microsoft-com:office:office" xmlns:r="http://schemas.openxmlformats.org/officeDocument/2006/relationships" xmlns:m="http://schemas.openxmlformats.org/officeDocument/2006/math" xmlns:v="urn:schemas-microsoft-com:vml" xmlns:wp14="http://schemas.microsoft.com/office/word/2010/wordprocessingDrawing" xmlns:wp="http://schemas.openxmlformats.org/drawingml/2006/wordprocessingDrawing" xmlns:w10="urn:schemas-microsoft-com:office:word" xmlns:w="http://schemas.openxmlformats.org/wordprocessingml/2006/main" xmlns:w14="http://schemas.microsoft.com/office/word/2010/wordml" xmlns:w15="http://schemas.microsoft.com/office/word/2012/wordml" xmlns:w16se="http://schemas.microsoft.com/office/word/2015/wordml/symex" xmlns:wpg="http://schemas.microsoft.com/office/word/2010/wordprocessingGroup" xmlns:wpi="http://schemas.microsoft.com/office/word/2010/wordprocessingInk" xmlns:wne="http://schemas.microsoft.com/office/word/2006/wordml" xmlns:wps="http://schemas.microsoft.com/office/word/2010/wordprocessingShape" mc:Ignorable="w14 w15 w16se wp14">
+<w:ftr xmlns:wpc="http://schemas.microsoft.com/office/word/2010/wordprocessingCanvas" xmlns:cx="http://schemas.microsoft.com/office/drawing/2014/chartex" xmlns:cx1="http://schemas.microsoft.com/office/drawing/2015/9/8/chartex" xmlns:cx2="http://schemas.microsoft.com/office/drawing/2015/10/21/chartex" xmlns:cx3="http://schemas.microsoft.com/office/drawing/2016/5/9/chartex" xmlns:cx4="http://schemas.microsoft.com/office/drawing/2016/5/10/chartex" xmlns:cx5="http://schemas.microsoft.com/office/drawing/2016/5/11/chartex" xmlns:cx6="http://schemas.microsoft.com/office/drawing/2016/5/12/chartex" xmlns:cx7="http://schemas.microsoft.com/office/drawing/2016/5/13/chartex" xmlns:cx8="http://schemas.microsoft.com/office/drawing/2016/5/14/chartex" xmlns:mc="http://schemas.openxmlformats.org/markup-compatibility/2006" xmlns:aink="http://schemas.microsoft.com/office/drawing/2016/ink" xmlns:am3d="http://schemas.microsoft.com/office/drawing/2017/model3d" xmlns:o="urn:schemas-microsoft-com:office:office" xmlns:r="http://schemas.openxmlformats.org/officeDocument/2006/relationships" xmlns:m="http://schemas.openxmlformats.org/officeDocument/2006/math" xmlns:v="urn:schemas-microsoft-com:vml" xmlns:wp14="http://schemas.microsoft.com/office/word/2010/wordprocessingDrawing" xmlns:wp="http://schemas.openxmlformats.org/drawingml/2006/wordprocessingDrawing" xmlns:w10="urn:schemas-microsoft-com:office:word" xmlns:w="http://schemas.openxmlformats.org/wordprocessingml/2006/main" xmlns:w14="http://schemas.microsoft.com/office/word/2010/wordml" xmlns:w15="http://schemas.microsoft.com/office/word/2012/wordml" xmlns:w16cex="http://schemas.microsoft.com/office/word/2018/wordml/cex" xmlns:w16cid="http://schemas.microsoft.com/office/word/2016/wordml/cid" xmlns:w16="http://schemas.microsoft.com/office/word/2018/wordml" xmlns:w16sdtdh="http://schemas.microsoft.com/office/word/2020/wordml/sdtdatahash" xmlns:w16se="http://schemas.microsoft.com/office/word/2015/wordml/symex" xmlns:wpg="http://schemas.microsoft.com/office/word/2010/wordprocessingGroup" xmlns:wpi="http://schemas.microsoft.com/office/word/2010/wordprocessingInk" xmlns:wne="http://schemas.microsoft.com/office/word/2006/wordml" xmlns:wps="http://schemas.microsoft.com/office/word/2010/wordprocessingShape" mc:Ignorable="w14 w15 w16se w16cid w16 w16cex w16sdtdh wp14">
   <w:sdt>
     <w:sdtPr>
-      <w:id w:val="108020070"/>
+      <w:id w:val="1041521274"/>
       <w:docPartObj>
         <w:docPartGallery w:val="Page Numbers (Bottom of Page)"/>
         <w:docPartUnique/>
       </w:docPartObj>
     </w:sdtPr>
-    <w:sdtEndPr>
-      <w:rPr>
-        <w:noProof/>
-      </w:rPr>
-    </w:sdtEndPr>
+    <w:sdtEndPr/>
     <w:sdtContent>
       <w:p>
         <w:pPr>
@@ -455,21 +503,15 @@
           <w:fldChar w:fldCharType="begin"/>
         </w:r>
         <w:r>
-          <w:instrText xml:space="preserve"> PAGE   \* MERGEFORMAT </w:instrText>
+          <w:instrText xml:space="preserve"> PAGE </w:instrText>
         </w:r>
         <w:r>
           <w:fldChar w:fldCharType="separate"/>
         </w:r>
         <w:r>
-          <w:rPr>
-            <w:noProof/>
-          </w:rPr>
-          <w:t>2</w:t>
+          <w:t>3</w:t>
         </w:r>
         <w:r>
-          <w:rPr>
-            <w:noProof/>
-          </w:rPr>
           <w:fldChar w:fldCharType="end"/>
         </w:r>
       </w:p>
@@ -484,9 +526,14 @@
 </file>
 
 <file path=word/footnotes.xml><?xml version="1.0" encoding="utf-8"?>
-<w:footnotes xmlns:wpc="http://schemas.microsoft.com/office/word/2010/wordprocessingCanvas" xmlns:cx="http://schemas.microsoft.com/office/drawing/2014/chartex" xmlns:mc="http://schemas.openxmlformats.org/markup-compatibility/2006" xmlns:o="urn:schemas-microsoft-com:office:office" xmlns:r="http://schemas.openxmlformats.org/officeDocument/2006/relationships" xmlns:m="http://schemas.openxmlformats.org/officeDocument/2006/math" xmlns:v="urn:schemas-microsoft-com:vml" xmlns:wp14="http://schemas.microsoft.com/office/word/2010/wordprocessingDrawing" xmlns:wp="http://schemas.openxmlformats.org/drawingml/2006/wordprocessingDrawing" xmlns:w10="urn:schemas-microsoft-com:office:word" xmlns:w="http://schemas.openxmlformats.org/wordprocessingml/2006/main" xmlns:w14="http://schemas.microsoft.com/office/word/2010/wordml" xmlns:w15="http://schemas.microsoft.com/office/word/2012/wordml" xmlns:w16se="http://schemas.microsoft.com/office/word/2015/wordml/symex" xmlns:wpg="http://schemas.microsoft.com/office/word/2010/wordprocessingGroup" xmlns:wpi="http://schemas.microsoft.com/office/word/2010/wordprocessingInk" xmlns:wne="http://schemas.microsoft.com/office/word/2006/wordml" xmlns:wps="http://schemas.microsoft.com/office/word/2010/wordprocessingShape" mc:Ignorable="w14 w15 w16se wp14">
+<w:footnotes xmlns:wpc="http://schemas.microsoft.com/office/word/2010/wordprocessingCanvas" xmlns:cx="http://schemas.microsoft.com/office/drawing/2014/chartex" xmlns:cx1="http://schemas.microsoft.com/office/drawing/2015/9/8/chartex" xmlns:cx2="http://schemas.microsoft.com/office/drawing/2015/10/21/chartex" xmlns:cx3="http://schemas.microsoft.com/office/drawing/2016/5/9/chartex" xmlns:cx4="http://schemas.microsoft.com/office/drawing/2016/5/10/chartex" xmlns:cx5="http://schemas.microsoft.com/office/drawing/2016/5/11/chartex" xmlns:cx6="http://schemas.microsoft.com/office/drawing/2016/5/12/chartex" xmlns:cx7="http://schemas.microsoft.com/office/drawing/2016/5/13/chartex" xmlns:cx8="http://schemas.microsoft.com/office/drawing/2016/5/14/chartex" xmlns:mc="http://schemas.openxmlformats.org/markup-compatibility/2006" xmlns:aink="http://schemas.microsoft.com/office/drawing/2016/ink" xmlns:am3d="http://schemas.microsoft.com/office/drawing/2017/model3d" xmlns:o="urn:schemas-microsoft-com:office:office" xmlns:r="http://schemas.openxmlformats.org/officeDocument/2006/relationships" xmlns:m="http://schemas.openxmlformats.org/officeDocument/2006/math" xmlns:v="urn:schemas-microsoft-com:vml" xmlns:wp14="http://schemas.microsoft.com/office/word/2010/wordprocessingDrawing" xmlns:wp="http://schemas.openxmlformats.org/drawingml/2006/wordprocessingDrawing" xmlns:w10="urn:schemas-microsoft-com:office:word" xmlns:w="http://schemas.openxmlformats.org/wordprocessingml/2006/main" xmlns:w14="http://schemas.microsoft.com/office/word/2010/wordml" xmlns:w15="http://schemas.microsoft.com/office/word/2012/wordml" xmlns:w16cex="http://schemas.microsoft.com/office/word/2018/wordml/cex" xmlns:w16cid="http://schemas.microsoft.com/office/word/2016/wordml/cid" xmlns:w16="http://schemas.microsoft.com/office/word/2018/wordml" xmlns:w16sdtdh="http://schemas.microsoft.com/office/word/2020/wordml/sdtdatahash" xmlns:w16se="http://schemas.microsoft.com/office/word/2015/wordml/symex" xmlns:wpg="http://schemas.microsoft.com/office/word/2010/wordprocessingGroup" xmlns:wpi="http://schemas.microsoft.com/office/word/2010/wordprocessingInk" xmlns:wne="http://schemas.microsoft.com/office/word/2006/wordml" xmlns:wps="http://schemas.microsoft.com/office/word/2010/wordprocessingShape" mc:Ignorable="w14 w15 w16se w16cid w16 w16cex w16sdtdh wp14">
   <w:footnote w:type="separator" w:id="-1">
     <w:p>
+      <w:pPr>
+        <w:rPr>
+          <w:sz w:val="12"/>
+        </w:rPr>
+      </w:pPr>
       <w:r>
         <w:separator/>
       </w:r>
@@ -494,6 +541,11 @@
   </w:footnote>
   <w:footnote w:type="continuationSeparator" w:id="0">
     <w:p>
+      <w:pPr>
+        <w:rPr>
+          <w:sz w:val="12"/>
+        </w:rPr>
+      </w:pPr>
       <w:r>
         <w:continuationSeparator/>
       </w:r>
@@ -504,17 +556,17 @@
       <w:pPr>
         <w:pStyle w:val="FootnoteText"/>
       </w:pPr>
-    </w:p>
-    <w:p>
-      <w:pPr>
-        <w:pStyle w:val="FootnoteText"/>
-      </w:pPr>
       <w:r>
         <w:rPr>
-          <w:rStyle w:val="FootnoteReference"/>
+          <w:rStyle w:val="FootnoteCharacters"/>
         </w:rPr>
         <w:footnoteRef/>
       </w:r>
+    </w:p>
+    <w:p>
+      <w:pPr>
+        <w:pStyle w:val="FootnoteText"/>
+      </w:pPr>
       <w:r>
         <w:t xml:space="preserve"> Footnote Text.</w:t>
       </w:r>
@@ -524,11 +576,11 @@
 </file>
 
 <file path=word/numbering.xml><?xml version="1.0" encoding="utf-8"?>
-<w:numbering xmlns:wpc="http://schemas.microsoft.com/office/word/2010/wordprocessingCanvas" xmlns:cx="http://schemas.microsoft.com/office/drawing/2014/chartex" xmlns:mc="http://schemas.openxmlformats.org/markup-compatibility/2006" xmlns:o="urn:schemas-microsoft-com:office:office" xmlns:r="http://schemas.openxmlformats.org/officeDocument/2006/relationships" xmlns:m="http://schemas.openxmlformats.org/officeDocument/2006/math" xmlns:v="urn:schemas-microsoft-com:vml" xmlns:wp14="http://schemas.microsoft.com/office/word/2010/wordprocessingDrawing" xmlns:wp="http://schemas.openxmlformats.org/drawingml/2006/wordprocessingDrawing" xmlns:w10="urn:schemas-microsoft-com:office:word" xmlns:w="http://schemas.openxmlformats.org/wordprocessingml/2006/main" xmlns:w14="http://schemas.microsoft.com/office/word/2010/wordml" xmlns:w15="http://schemas.microsoft.com/office/word/2012/wordml" xmlns:w16se="http://schemas.microsoft.com/office/word/2015/wordml/symex" xmlns:wpg="http://schemas.microsoft.com/office/word/2010/wordprocessingGroup" xmlns:wpi="http://schemas.microsoft.com/office/word/2010/wordprocessingInk" xmlns:wne="http://schemas.microsoft.com/office/word/2006/wordml" xmlns:wps="http://schemas.microsoft.com/office/word/2010/wordprocessingShape" mc:Ignorable="w14 w15 w16se wp14">
+<w:numbering xmlns:wpc="http://schemas.microsoft.com/office/word/2010/wordprocessingCanvas" xmlns:cx="http://schemas.microsoft.com/office/drawing/2014/chartex" xmlns:cx1="http://schemas.microsoft.com/office/drawing/2015/9/8/chartex" xmlns:cx2="http://schemas.microsoft.com/office/drawing/2015/10/21/chartex" xmlns:cx3="http://schemas.microsoft.com/office/drawing/2016/5/9/chartex" xmlns:cx4="http://schemas.microsoft.com/office/drawing/2016/5/10/chartex" xmlns:cx5="http://schemas.microsoft.com/office/drawing/2016/5/11/chartex" xmlns:cx6="http://schemas.microsoft.com/office/drawing/2016/5/12/chartex" xmlns:cx7="http://schemas.microsoft.com/office/drawing/2016/5/13/chartex" xmlns:cx8="http://schemas.microsoft.com/office/drawing/2016/5/14/chartex" xmlns:mc="http://schemas.openxmlformats.org/markup-compatibility/2006" xmlns:aink="http://schemas.microsoft.com/office/drawing/2016/ink" xmlns:am3d="http://schemas.microsoft.com/office/drawing/2017/model3d" xmlns:o="urn:schemas-microsoft-com:office:office" xmlns:r="http://schemas.openxmlformats.org/officeDocument/2006/relationships" xmlns:m="http://schemas.openxmlformats.org/officeDocument/2006/math" xmlns:v="urn:schemas-microsoft-com:vml" xmlns:wp14="http://schemas.microsoft.com/office/word/2010/wordprocessingDrawing" xmlns:wp="http://schemas.openxmlformats.org/drawingml/2006/wordprocessingDrawing" xmlns:w10="urn:schemas-microsoft-com:office:word" xmlns:w="http://schemas.openxmlformats.org/wordprocessingml/2006/main" xmlns:w14="http://schemas.microsoft.com/office/word/2010/wordml" xmlns:w15="http://schemas.microsoft.com/office/word/2012/wordml" xmlns:w16cex="http://schemas.microsoft.com/office/word/2018/wordml/cex" xmlns:w16cid="http://schemas.microsoft.com/office/word/2016/wordml/cid" xmlns:w16="http://schemas.microsoft.com/office/word/2018/wordml" xmlns:w16sdtdh="http://schemas.microsoft.com/office/word/2020/wordml/sdtdatahash" xmlns:w16se="http://schemas.microsoft.com/office/word/2015/wordml/symex" xmlns:wpg="http://schemas.microsoft.com/office/word/2010/wordprocessingGroup" xmlns:wpi="http://schemas.microsoft.com/office/word/2010/wordprocessingInk" xmlns:wne="http://schemas.microsoft.com/office/word/2006/wordml" xmlns:wps="http://schemas.microsoft.com/office/word/2010/wordprocessingShape" mc:Ignorable="w14 w15 w16se w16cid w16 w16cex w16sdtdh wp14">
   <w:abstractNum w:abstractNumId="0" w15:restartNumberingAfterBreak="0">
     <w:nsid w:val="FFFFFF7C"/>
     <w:multiLevelType w:val="singleLevel"/>
-    <w:tmpl w:val="E8EC2C3A"/>
+    <w:tmpl w:val="E9B8C71C"/>
     <w:lvl w:ilvl="0">
       <w:start w:val="1"/>
       <w:numFmt w:val="decimal"/>
@@ -545,7 +597,7 @@
   <w:abstractNum w:abstractNumId="1" w15:restartNumberingAfterBreak="0">
     <w:nsid w:val="FFFFFF7D"/>
     <w:multiLevelType w:val="singleLevel"/>
-    <w:tmpl w:val="F62CBF28"/>
+    <w:tmpl w:val="9B50E0C8"/>
     <w:lvl w:ilvl="0">
       <w:start w:val="1"/>
       <w:numFmt w:val="decimal"/>
@@ -562,7 +614,7 @@
   <w:abstractNum w:abstractNumId="2" w15:restartNumberingAfterBreak="0">
     <w:nsid w:val="FFFFFF7E"/>
     <w:multiLevelType w:val="singleLevel"/>
-    <w:tmpl w:val="E3862BBA"/>
+    <w:tmpl w:val="EF7C2E32"/>
     <w:lvl w:ilvl="0">
       <w:start w:val="1"/>
       <w:numFmt w:val="decimal"/>
@@ -579,7 +631,7 @@
   <w:abstractNum w:abstractNumId="3" w15:restartNumberingAfterBreak="0">
     <w:nsid w:val="FFFFFF7F"/>
     <w:multiLevelType w:val="singleLevel"/>
-    <w:tmpl w:val="9F121700"/>
+    <w:tmpl w:val="160E57F6"/>
     <w:lvl w:ilvl="0">
       <w:start w:val="1"/>
       <w:numFmt w:val="decimal"/>
@@ -596,7 +648,7 @@
   <w:abstractNum w:abstractNumId="4" w15:restartNumberingAfterBreak="0">
     <w:nsid w:val="FFFFFF80"/>
     <w:multiLevelType w:val="singleLevel"/>
-    <w:tmpl w:val="EC643EC2"/>
+    <w:tmpl w:val="495A5A4C"/>
     <w:lvl w:ilvl="0">
       <w:start w:val="1"/>
       <w:numFmt w:val="bullet"/>
@@ -616,7 +668,7 @@
   <w:abstractNum w:abstractNumId="5" w15:restartNumberingAfterBreak="0">
     <w:nsid w:val="FFFFFF81"/>
     <w:multiLevelType w:val="singleLevel"/>
-    <w:tmpl w:val="1032CCC2"/>
+    <w:tmpl w:val="976A57A8"/>
     <w:lvl w:ilvl="0">
       <w:start w:val="1"/>
       <w:numFmt w:val="bullet"/>
@@ -636,7 +688,7 @@
   <w:abstractNum w:abstractNumId="6" w15:restartNumberingAfterBreak="0">
     <w:nsid w:val="FFFFFF82"/>
     <w:multiLevelType w:val="singleLevel"/>
-    <w:tmpl w:val="B51C6DE2"/>
+    <w:tmpl w:val="D23E0C8C"/>
     <w:lvl w:ilvl="0">
       <w:start w:val="1"/>
       <w:numFmt w:val="bullet"/>
@@ -656,7 +708,7 @@
   <w:abstractNum w:abstractNumId="7" w15:restartNumberingAfterBreak="0">
     <w:nsid w:val="FFFFFF83"/>
     <w:multiLevelType w:val="singleLevel"/>
-    <w:tmpl w:val="AA0AC68E"/>
+    <w:tmpl w:val="DF5EA3EA"/>
     <w:lvl w:ilvl="0">
       <w:start w:val="1"/>
       <w:numFmt w:val="bullet"/>
@@ -676,7 +728,7 @@
   <w:abstractNum w:abstractNumId="8" w15:restartNumberingAfterBreak="0">
     <w:nsid w:val="FFFFFF88"/>
     <w:multiLevelType w:val="singleLevel"/>
-    <w:tmpl w:val="067299EC"/>
+    <w:tmpl w:val="81B4482C"/>
     <w:lvl w:ilvl="0">
       <w:start w:val="1"/>
       <w:numFmt w:val="decimal"/>
@@ -693,7 +745,7 @@
   <w:abstractNum w:abstractNumId="9" w15:restartNumberingAfterBreak="0">
     <w:nsid w:val="FFFFFF89"/>
     <w:multiLevelType w:val="singleLevel"/>
-    <w:tmpl w:val="2562A71E"/>
+    <w:tmpl w:val="17E4CF94"/>
     <w:lvl w:ilvl="0">
       <w:start w:val="1"/>
       <w:numFmt w:val="bullet"/>
@@ -710,148 +762,41 @@
       </w:rPr>
     </w:lvl>
   </w:abstractNum>
-  <w:abstractNum w:abstractNumId="10" w15:restartNumberingAfterBreak="0">
-    <w:nsid w:val="170CD2DE"/>
-    <w:multiLevelType w:val="multilevel"/>
-    <w:tmpl w:val="5AC46EBE"/>
-    <w:lvl w:ilvl="0">
-      <w:numFmt w:val="bullet"/>
-      <w:lvlText w:val=" "/>
-      <w:lvlJc w:val="left"/>
-      <w:pPr>
-        <w:tabs>
-          <w:tab w:val="num" w:pos="0"/>
-        </w:tabs>
-        <w:ind w:left="480" w:hanging="480"/>
-      </w:pPr>
-    </w:lvl>
-    <w:lvl w:ilvl="1">
-      <w:numFmt w:val="bullet"/>
-      <w:lvlText w:val=" "/>
-      <w:lvlJc w:val="left"/>
-      <w:pPr>
-        <w:tabs>
-          <w:tab w:val="num" w:pos="720"/>
-        </w:tabs>
-        <w:ind w:left="1200" w:hanging="480"/>
-      </w:pPr>
-    </w:lvl>
-    <w:lvl w:ilvl="2">
-      <w:numFmt w:val="bullet"/>
-      <w:lvlText w:val=" "/>
-      <w:lvlJc w:val="left"/>
-      <w:pPr>
-        <w:tabs>
-          <w:tab w:val="num" w:pos="1440"/>
-        </w:tabs>
-        <w:ind w:left="1920" w:hanging="480"/>
-      </w:pPr>
-    </w:lvl>
-    <w:lvl w:ilvl="3">
-      <w:numFmt w:val="bullet"/>
-      <w:lvlText w:val=" "/>
-      <w:lvlJc w:val="left"/>
-      <w:pPr>
-        <w:tabs>
-          <w:tab w:val="num" w:pos="2160"/>
-        </w:tabs>
-        <w:ind w:left="2640" w:hanging="480"/>
-      </w:pPr>
-    </w:lvl>
-    <w:lvl w:ilvl="4">
-      <w:numFmt w:val="bullet"/>
-      <w:lvlText w:val=" "/>
-      <w:lvlJc w:val="left"/>
-      <w:pPr>
-        <w:tabs>
-          <w:tab w:val="num" w:pos="2880"/>
-        </w:tabs>
-        <w:ind w:left="3360" w:hanging="480"/>
-      </w:pPr>
-    </w:lvl>
-    <w:lvl w:ilvl="5">
-      <w:numFmt w:val="bullet"/>
-      <w:lvlText w:val=" "/>
-      <w:lvlJc w:val="left"/>
-      <w:pPr>
-        <w:tabs>
-          <w:tab w:val="num" w:pos="3600"/>
-        </w:tabs>
-        <w:ind w:left="4080" w:hanging="480"/>
-      </w:pPr>
-    </w:lvl>
-    <w:lvl w:ilvl="6">
-      <w:numFmt w:val="bullet"/>
-      <w:lvlText w:val=" "/>
-      <w:lvlJc w:val="left"/>
-      <w:pPr>
-        <w:tabs>
-          <w:tab w:val="num" w:pos="4320"/>
-        </w:tabs>
-        <w:ind w:left="4800" w:hanging="480"/>
-      </w:pPr>
-    </w:lvl>
-    <w:lvl w:ilvl="7">
-      <w:numFmt w:val="bullet"/>
-      <w:lvlText w:val=" "/>
-      <w:lvlJc w:val="left"/>
-      <w:pPr>
-        <w:tabs>
-          <w:tab w:val="num" w:pos="5040"/>
-        </w:tabs>
-        <w:ind w:left="5520" w:hanging="480"/>
-      </w:pPr>
-    </w:lvl>
-    <w:lvl w:ilvl="8">
-      <w:numFmt w:val="bullet"/>
-      <w:lvlText w:val=" "/>
-      <w:lvlJc w:val="left"/>
-      <w:pPr>
-        <w:tabs>
-          <w:tab w:val="num" w:pos="5760"/>
-        </w:tabs>
-        <w:ind w:left="6240" w:hanging="480"/>
-      </w:pPr>
-    </w:lvl>
-  </w:abstractNum>
   <w:num w:numId="1">
-    <w:abstractNumId w:val="10"/>
+    <w:abstractNumId w:val="9"/>
   </w:num>
   <w:num w:numId="2">
-    <w:abstractNumId w:val="9"/>
+    <w:abstractNumId w:val="7"/>
   </w:num>
   <w:num w:numId="3">
-    <w:abstractNumId w:val="7"/>
+    <w:abstractNumId w:val="6"/>
   </w:num>
   <w:num w:numId="4">
-    <w:abstractNumId w:val="6"/>
+    <w:abstractNumId w:val="5"/>
   </w:num>
   <w:num w:numId="5">
-    <w:abstractNumId w:val="5"/>
+    <w:abstractNumId w:val="4"/>
   </w:num>
   <w:num w:numId="6">
-    <w:abstractNumId w:val="4"/>
+    <w:abstractNumId w:val="8"/>
   </w:num>
   <w:num w:numId="7">
-    <w:abstractNumId w:val="8"/>
+    <w:abstractNumId w:val="3"/>
   </w:num>
   <w:num w:numId="8">
-    <w:abstractNumId w:val="3"/>
+    <w:abstractNumId w:val="2"/>
   </w:num>
   <w:num w:numId="9">
-    <w:abstractNumId w:val="2"/>
+    <w:abstractNumId w:val="1"/>
   </w:num>
   <w:num w:numId="10">
-    <w:abstractNumId w:val="1"/>
-  </w:num>
-  <w:num w:numId="11">
     <w:abstractNumId w:val="0"/>
   </w:num>
 </w:numbering>
 </file>
 
 <file path=word/styles.xml><?xml version="1.0" encoding="utf-8"?>
-<w:styles xmlns:mc="http://schemas.openxmlformats.org/markup-compatibility/2006" xmlns:r="http://schemas.openxmlformats.org/officeDocument/2006/relationships" xmlns:w="http://schemas.openxmlformats.org/wordprocessingml/2006/main" xmlns:w14="http://schemas.microsoft.com/office/word/2010/wordml" xmlns:w15="http://schemas.microsoft.com/office/word/2012/wordml" xmlns:w16se="http://schemas.microsoft.com/office/word/2015/wordml/symex" mc:Ignorable="w14 w15 w16se">
+<w:styles xmlns:mc="http://schemas.openxmlformats.org/markup-compatibility/2006" xmlns:r="http://schemas.openxmlformats.org/officeDocument/2006/relationships" xmlns:w="http://schemas.openxmlformats.org/wordprocessingml/2006/main" xmlns:w14="http://schemas.microsoft.com/office/word/2010/wordml" xmlns:w15="http://schemas.microsoft.com/office/word/2012/wordml" xmlns:w16cex="http://schemas.microsoft.com/office/word/2018/wordml/cex" xmlns:w16cid="http://schemas.microsoft.com/office/word/2016/wordml/cid" xmlns:w16="http://schemas.microsoft.com/office/word/2018/wordml" xmlns:w16sdtdh="http://schemas.microsoft.com/office/word/2020/wordml/sdtdatahash" xmlns:w16se="http://schemas.microsoft.com/office/word/2015/wordml/symex" mc:Ignorable="w14 w15 w16se w16cid w16 w16cex w16sdtdh">
   <w:docDefaults>
     <w:rPrDefault>
       <w:rPr>
@@ -863,11 +808,11 @@
     </w:rPrDefault>
     <w:pPrDefault>
       <w:pPr>
-        <w:spacing w:before="240" w:after="240" w:line="264" w:lineRule="auto"/>
+        <w:suppressAutoHyphens/>
       </w:pPr>
     </w:pPrDefault>
   </w:docDefaults>
-  <w:latentStyles w:defLockedState="0" w:defUIPriority="0" w:defSemiHidden="0" w:defUnhideWhenUsed="0" w:defQFormat="0" w:count="371">
+  <w:latentStyles w:defLockedState="0" w:defUIPriority="0" w:defSemiHidden="0" w:defUnhideWhenUsed="0" w:defQFormat="0" w:count="376">
     <w:lsdException w:name="heading 5" w:semiHidden="1" w:unhideWhenUsed="1"/>
     <w:lsdException w:name="footnote text" w:semiHidden="1" w:unhideWhenUsed="1"/>
     <w:lsdException w:name="footer" w:uiPriority="99"/>
@@ -880,7 +825,8 @@
     <w:lsdException w:name="Hyperlink" w:semiHidden="1" w:unhideWhenUsed="1"/>
     <w:lsdException w:name="HTML Top of Form" w:semiHidden="1" w:unhideWhenUsed="1"/>
     <w:lsdException w:name="HTML Bottom of Form" w:semiHidden="1" w:unhideWhenUsed="1"/>
-    <w:lsdException w:name="Normal Table" w:semiHidden="1" w:unhideWhenUsed="1"/>
+    <w:lsdException w:name="HTML Keyboard" w:semiHidden="1" w:unhideWhenUsed="1"/>
+    <w:lsdException w:name="annotation subject" w:semiHidden="1" w:unhideWhenUsed="1"/>
     <w:lsdException w:name="No List" w:semiHidden="1" w:unhideWhenUsed="1"/>
     <w:lsdException w:name="Outline List 1" w:semiHidden="1" w:unhideWhenUsed="1"/>
     <w:lsdException w:name="Outline List 2" w:semiHidden="1" w:unhideWhenUsed="1"/>
@@ -922,12 +868,11 @@
     <w:lsdException w:name="Table Contemporary" w:semiHidden="1" w:unhideWhenUsed="1"/>
     <w:lsdException w:name="Table Elegant" w:semiHidden="1" w:unhideWhenUsed="1"/>
     <w:lsdException w:name="Table Professional" w:semiHidden="1" w:unhideWhenUsed="1"/>
-    <w:lsdException w:name="Table Subtle 1" w:semiHidden="1" w:unhideWhenUsed="1"/>
     <w:lsdException w:name="Table Subtle 2" w:semiHidden="1" w:unhideWhenUsed="1"/>
     <w:lsdException w:name="Table Web 1" w:semiHidden="1" w:unhideWhenUsed="1"/>
-    <w:lsdException w:name="Table Web 2" w:semiHidden="1" w:unhideWhenUsed="1"/>
-    <w:lsdException w:name="Table Web 3" w:semiHidden="1" w:unhideWhenUsed="1"/>
+    <w:lsdException w:name="Balloon Text" w:semiHidden="1" w:unhideWhenUsed="1"/>
     <w:lsdException w:name="Table Theme" w:semiHidden="1" w:unhideWhenUsed="1"/>
+    <w:lsdException w:name="Placeholder Text" w:semiHidden="1"/>
     <w:lsdException w:name="Light Shading"/>
     <w:lsdException w:name="Light List"/>
     <w:lsdException w:name="Light Grid"/>
@@ -943,10 +888,6 @@
     <w:lsdException w:name="Colorful List"/>
     <w:lsdException w:name="Colorful Grid"/>
     <w:lsdException w:name="Light Shading Accent 1"/>
-    <w:lsdException w:name="Light List Accent 1"/>
-    <w:lsdException w:name="Light Grid Accent 1"/>
-    <w:lsdException w:name="Medium Shading 1 Accent 1"/>
-    <w:lsdException w:name="Medium Shading 2 Accent 1"/>
     <w:lsdException w:name="Medium List 1 Accent 1"/>
     <w:lsdException w:name="Revision" w:semiHidden="1"/>
     <w:lsdException w:name="Medium List 2 Accent 1"/>
@@ -1022,11 +963,6 @@
     <w:lsdException w:name="Medium List 2 Accent 6"/>
     <w:lsdException w:name="Medium Grid 1 Accent 6"/>
     <w:lsdException w:name="Medium Grid 2 Accent 6"/>
-    <w:lsdException w:name="Medium Grid 3 Accent 6"/>
-    <w:lsdException w:name="Dark List Accent 6"/>
-    <w:lsdException w:name="Colorful Shading Accent 6"/>
-    <w:lsdException w:name="Colorful List Accent 6"/>
-    <w:lsdException w:name="Colorful Grid Accent 6"/>
     <w:lsdException w:name="Bibliography" w:semiHidden="1" w:unhideWhenUsed="1"/>
     <w:lsdException w:name="TOC Heading" w:semiHidden="1" w:unhideWhenUsed="1"/>
     <w:lsdException w:name="Grid Table 4" w:uiPriority="49"/>
@@ -1124,10 +1060,19 @@
     <w:lsdException w:name="List Table 5 Dark Accent 6" w:uiPriority="50"/>
     <w:lsdException w:name="List Table 6 Colorful Accent 6" w:uiPriority="51"/>
     <w:lsdException w:name="List Table 7 Colorful Accent 6" w:uiPriority="52"/>
+    <w:lsdException w:name="Mention" w:semiHidden="1" w:uiPriority="99" w:unhideWhenUsed="1"/>
+    <w:lsdException w:name="Smart Hyperlink" w:semiHidden="1" w:uiPriority="99" w:unhideWhenUsed="1"/>
+    <w:lsdException w:name="Hashtag" w:semiHidden="1" w:uiPriority="99" w:unhideWhenUsed="1"/>
+    <w:lsdException w:name="Unresolved Mention" w:semiHidden="1" w:uiPriority="99" w:unhideWhenUsed="1"/>
+    <w:lsdException w:name="Smart Link" w:semiHidden="1" w:uiPriority="99" w:unhideWhenUsed="1"/>
   </w:latentStyles>
   <w:style w:type="paragraph" w:default="1" w:styleId="Normal">
     <w:name w:val="Normal"/>
+    <w:qFormat/>
     <w:rsid w:val="00EF7EC9"/>
+    <w:pPr>
+      <w:spacing w:before="240" w:after="240" w:line="264" w:lineRule="auto"/>
+    </w:pPr>
     <w:rPr>
       <w:rFonts w:ascii="Arial" w:hAnsi="Arial"/>
     </w:rPr>
@@ -1138,6 +1083,7 @@
     <w:next w:val="BodyText"/>
     <w:autoRedefine/>
     <w:uiPriority w:val="9"/>
+    <w:qFormat/>
     <w:rsid w:val="002734E1"/>
     <w:pPr>
       <w:keepNext/>
@@ -1157,6 +1103,7 @@
     <w:next w:val="BodyText"/>
     <w:autoRedefine/>
     <w:uiPriority w:val="9"/>
+    <w:qFormat/>
     <w:rsid w:val="002734E1"/>
     <w:pPr>
       <w:keepNext/>
@@ -1166,8 +1113,8 @@
     <w:rPr>
       <w:rFonts w:eastAsiaTheme="majorEastAsia" w:cstheme="majorBidi"/>
       <w:bCs/>
-      <w:i/>
       <w:szCs w:val="28"/>
+      <w:u w:val="single"/>
     </w:rPr>
   </w:style>
   <w:style w:type="paragraph" w:styleId="Heading3">
@@ -1176,6 +1123,7 @@
     <w:next w:val="BodyText"/>
     <w:autoRedefine/>
     <w:uiPriority w:val="9"/>
+    <w:qFormat/>
     <w:rsid w:val="002734E1"/>
     <w:pPr>
       <w:keepNext/>
@@ -1194,6 +1142,7 @@
     <w:next w:val="BodyText"/>
     <w:autoRedefine/>
     <w:uiPriority w:val="9"/>
+    <w:qFormat/>
     <w:rsid w:val="006764A2"/>
     <w:pPr>
       <w:keepNext/>
@@ -1214,6 +1163,7 @@
     <w:next w:val="BodyText"/>
     <w:autoRedefine/>
     <w:uiPriority w:val="9"/>
+    <w:qFormat/>
     <w:rsid w:val="006764A2"/>
     <w:pPr>
       <w:keepNext/>
@@ -1234,6 +1184,7 @@
     <w:next w:val="BodyText"/>
     <w:autoRedefine/>
     <w:uiPriority w:val="9"/>
+    <w:qFormat/>
     <w:rsid w:val="0045149C"/>
     <w:pPr>
       <w:keepNext/>
@@ -1252,6 +1203,7 @@
     <w:next w:val="BodyText"/>
     <w:autoRedefine/>
     <w:uiPriority w:val="9"/>
+    <w:qFormat/>
     <w:rsid w:val="007D46E5"/>
     <w:pPr>
       <w:keepNext/>
@@ -1270,6 +1222,7 @@
     <w:next w:val="BodyText"/>
     <w:autoRedefine/>
     <w:uiPriority w:val="9"/>
+    <w:qFormat/>
     <w:rsid w:val="007D46E5"/>
     <w:pPr>
       <w:keepNext/>
@@ -1288,6 +1241,7 @@
     <w:next w:val="BodyText"/>
     <w:autoRedefine/>
     <w:uiPriority w:val="9"/>
+    <w:qFormat/>
     <w:rsid w:val="00816895"/>
     <w:pPr>
       <w:keepNext/>
@@ -1327,22 +1281,169 @@
     <w:semiHidden/>
     <w:unhideWhenUsed/>
   </w:style>
+  <w:style w:type="character" w:customStyle="1" w:styleId="CaptionChar">
+    <w:name w:val="Caption Char"/>
+    <w:basedOn w:val="DefaultParagraphFont"/>
+    <w:link w:val="Caption"/>
+    <w:qFormat/>
+    <w:rsid w:val="006E43F9"/>
+    <w:rPr>
+      <w:i/>
+    </w:rPr>
+  </w:style>
+  <w:style w:type="character" w:customStyle="1" w:styleId="VerbatimChar">
+    <w:name w:val="Verbatim Char"/>
+    <w:basedOn w:val="CaptionChar"/>
+    <w:qFormat/>
+    <w:rsid w:val="00B97DB2"/>
+    <w:rPr>
+      <w:rFonts w:ascii="Courier New" w:hAnsi="Courier New"/>
+      <w:i w:val="0"/>
+      <w:sz w:val="22"/>
+    </w:rPr>
+  </w:style>
+  <w:style w:type="character" w:customStyle="1" w:styleId="FootnoteCharacters">
+    <w:name w:val="Footnote Characters"/>
+    <w:basedOn w:val="CaptionChar"/>
+    <w:qFormat/>
+    <w:rPr>
+      <w:i/>
+      <w:vertAlign w:val="superscript"/>
+    </w:rPr>
+  </w:style>
+  <w:style w:type="character" w:styleId="FootnoteReference">
+    <w:name w:val="footnote reference"/>
+    <w:rPr>
+      <w:i/>
+      <w:vertAlign w:val="superscript"/>
+    </w:rPr>
+  </w:style>
+  <w:style w:type="character" w:styleId="Hyperlink">
+    <w:name w:val="Hyperlink"/>
+    <w:basedOn w:val="CaptionChar"/>
+    <w:rsid w:val="002734E1"/>
+    <w:rPr>
+      <w:rFonts w:ascii="Arial" w:hAnsi="Arial"/>
+      <w:i w:val="0"/>
+      <w:color w:val="auto"/>
+      <w:sz w:val="22"/>
+      <w:u w:val="none"/>
+    </w:rPr>
+  </w:style>
+  <w:style w:type="character" w:customStyle="1" w:styleId="BodyTextChar">
+    <w:name w:val="Body Text Char"/>
+    <w:basedOn w:val="DefaultParagraphFont"/>
+    <w:link w:val="BodyText"/>
+    <w:qFormat/>
+    <w:rsid w:val="00316091"/>
+    <w:rPr>
+      <w:rFonts w:ascii="Arial" w:hAnsi="Arial"/>
+    </w:rPr>
+  </w:style>
+  <w:style w:type="character" w:customStyle="1" w:styleId="HeaderChar">
+    <w:name w:val="Header Char"/>
+    <w:basedOn w:val="DefaultParagraphFont"/>
+    <w:link w:val="Header"/>
+    <w:qFormat/>
+    <w:rsid w:val="008C6903"/>
+    <w:rPr>
+      <w:rFonts w:ascii="Arial" w:hAnsi="Arial"/>
+    </w:rPr>
+  </w:style>
+  <w:style w:type="character" w:customStyle="1" w:styleId="FooterChar">
+    <w:name w:val="Footer Char"/>
+    <w:basedOn w:val="DefaultParagraphFont"/>
+    <w:link w:val="Footer"/>
+    <w:uiPriority w:val="99"/>
+    <w:qFormat/>
+    <w:rsid w:val="008C6903"/>
+    <w:rPr>
+      <w:rFonts w:ascii="Arial" w:hAnsi="Arial"/>
+    </w:rPr>
+  </w:style>
+  <w:style w:type="character" w:customStyle="1" w:styleId="RevisionText">
+    <w:name w:val="Revision Text"/>
+    <w:basedOn w:val="DefaultParagraphFont"/>
+    <w:uiPriority w:val="1"/>
+    <w:qFormat/>
+    <w:rsid w:val="00EF7EC9"/>
+    <w:rPr>
+      <w:color w:val="1F497D" w:themeColor="text2"/>
+    </w:rPr>
+  </w:style>
+  <w:style w:type="character" w:styleId="EndnoteReference">
+    <w:name w:val="endnote reference"/>
+    <w:rPr>
+      <w:vertAlign w:val="superscript"/>
+    </w:rPr>
+  </w:style>
+  <w:style w:type="character" w:customStyle="1" w:styleId="EndnoteCharacters">
+    <w:name w:val="Endnote Characters"/>
+    <w:qFormat/>
+  </w:style>
+  <w:style w:type="paragraph" w:customStyle="1" w:styleId="Heading">
+    <w:name w:val="Heading"/>
+    <w:basedOn w:val="Normal"/>
+    <w:next w:val="BodyText"/>
+    <w:qFormat/>
+    <w:pPr>
+      <w:keepNext/>
+      <w:spacing w:after="120"/>
+    </w:pPr>
+    <w:rPr>
+      <w:rFonts w:ascii="Liberation Sans" w:eastAsia="Noto Sans CJK SC" w:hAnsi="Liberation Sans" w:cs="Lohit Devanagari"/>
+      <w:sz w:val="28"/>
+      <w:szCs w:val="28"/>
+    </w:rPr>
+  </w:style>
   <w:style w:type="paragraph" w:styleId="BodyText">
     <w:name w:val="Body Text"/>
     <w:basedOn w:val="Normal"/>
     <w:link w:val="BodyTextChar"/>
     <w:autoRedefine/>
     <w:rsid w:val="00316091"/>
+  </w:style>
+  <w:style w:type="paragraph" w:styleId="List">
+    <w:name w:val="List"/>
+    <w:basedOn w:val="BodyText"/>
+    <w:rPr>
+      <w:rFonts w:cs="Lohit Devanagari"/>
+    </w:rPr>
+  </w:style>
+  <w:style w:type="paragraph" w:styleId="Caption">
+    <w:name w:val="caption"/>
+    <w:basedOn w:val="Normal"/>
+    <w:link w:val="CaptionChar"/>
+    <w:qFormat/>
+    <w:pPr>
+      <w:spacing w:before="0" w:after="120"/>
+    </w:pPr>
+    <w:rPr>
+      <w:i/>
+    </w:rPr>
+  </w:style>
+  <w:style w:type="paragraph" w:customStyle="1" w:styleId="Index">
+    <w:name w:val="Index"/>
+    <w:basedOn w:val="Normal"/>
+    <w:qFormat/>
+    <w:pPr>
+      <w:suppressLineNumbers/>
+    </w:pPr>
+    <w:rPr>
+      <w:rFonts w:cs="Lohit Devanagari"/>
+    </w:rPr>
   </w:style>
   <w:style w:type="paragraph" w:customStyle="1" w:styleId="FirstParagraph">
     <w:name w:val="First Paragraph"/>
     <w:basedOn w:val="BodyText"/>
     <w:next w:val="BodyText"/>
+    <w:qFormat/>
   </w:style>
   <w:style w:type="paragraph" w:customStyle="1" w:styleId="Compact">
     <w:name w:val="Compact"/>
     <w:basedOn w:val="BodyText"/>
     <w:autoRedefine/>
+    <w:qFormat/>
     <w:pPr>
       <w:spacing w:before="36" w:after="36"/>
     </w:pPr>
@@ -1352,6 +1453,7 @@
     <w:basedOn w:val="Normal"/>
     <w:next w:val="BodyText"/>
     <w:autoRedefine/>
+    <w:qFormat/>
     <w:rsid w:val="003F02CC"/>
     <w:pPr>
       <w:keepNext/>
@@ -1371,6 +1473,7 @@
     <w:basedOn w:val="Title"/>
     <w:next w:val="BodyText"/>
     <w:autoRedefine/>
+    <w:qFormat/>
     <w:rsid w:val="003F02CC"/>
     <w:rPr>
       <w:sz w:val="36"/>
@@ -1382,6 +1485,7 @@
     <w:basedOn w:val="Normal"/>
     <w:next w:val="BodyText"/>
     <w:autoRedefine/>
+    <w:qFormat/>
     <w:pPr>
       <w:keepNext/>
       <w:keepLines/>
@@ -1392,6 +1496,7 @@
     <w:name w:val="Date"/>
     <w:basedOn w:val="Normal"/>
     <w:next w:val="BodyText"/>
+    <w:qFormat/>
     <w:pPr>
       <w:keepNext/>
       <w:keepLines/>
@@ -1403,6 +1508,7 @@
     <w:basedOn w:val="Normal"/>
     <w:next w:val="BodyText"/>
     <w:autoRedefine/>
+    <w:qFormat/>
     <w:rsid w:val="000D0DB1"/>
     <w:pPr>
       <w:keepNext/>
@@ -1415,12 +1521,14 @@
   <w:style w:type="paragraph" w:styleId="Bibliography">
     <w:name w:val="Bibliography"/>
     <w:basedOn w:val="Normal"/>
+    <w:qFormat/>
   </w:style>
   <w:style w:type="paragraph" w:styleId="BlockText">
     <w:name w:val="Block Text"/>
     <w:basedOn w:val="BodyText"/>
     <w:next w:val="BodyText"/>
     <w:uiPriority w:val="9"/>
+    <w:qFormat/>
     <w:rsid w:val="002E757C"/>
     <w:pPr>
       <w:ind w:left="360" w:right="360"/>
@@ -1431,6 +1539,109 @@
     <w:basedOn w:val="Normal"/>
     <w:autoRedefine/>
     <w:uiPriority w:val="9"/>
+  </w:style>
+  <w:style w:type="paragraph" w:customStyle="1" w:styleId="DefinitionTerm">
+    <w:name w:val="Definition Term"/>
+    <w:basedOn w:val="Normal"/>
+    <w:next w:val="Definition"/>
+    <w:autoRedefine/>
+    <w:qFormat/>
+    <w:rsid w:val="00443643"/>
+    <w:rPr>
+      <w:b/>
+    </w:rPr>
+  </w:style>
+  <w:style w:type="paragraph" w:customStyle="1" w:styleId="Definition">
+    <w:name w:val="Definition"/>
+    <w:basedOn w:val="Normal"/>
+    <w:autoRedefine/>
+    <w:qFormat/>
+    <w:rsid w:val="008C6903"/>
+  </w:style>
+  <w:style w:type="paragraph" w:customStyle="1" w:styleId="TableCaption">
+    <w:name w:val="Table Caption"/>
+    <w:basedOn w:val="Caption"/>
+    <w:autoRedefine/>
+    <w:qFormat/>
+    <w:rsid w:val="00A103BA"/>
+    <w:pPr>
+      <w:keepNext/>
+    </w:pPr>
+  </w:style>
+  <w:style w:type="paragraph" w:customStyle="1" w:styleId="ImageCaption">
+    <w:name w:val="Image Caption"/>
+    <w:basedOn w:val="Caption"/>
+    <w:autoRedefine/>
+    <w:qFormat/>
+    <w:rsid w:val="006840A5"/>
+    <w:pPr>
+      <w:spacing w:line="240" w:lineRule="auto"/>
+    </w:pPr>
+  </w:style>
+  <w:style w:type="paragraph" w:customStyle="1" w:styleId="Figure">
+    <w:name w:val="Figure"/>
+    <w:basedOn w:val="Normal"/>
+    <w:qFormat/>
+  </w:style>
+  <w:style w:type="paragraph" w:customStyle="1" w:styleId="CaptionedFigure">
+    <w:name w:val="Captioned Figure"/>
+    <w:basedOn w:val="Figure"/>
+    <w:qFormat/>
+    <w:pPr>
+      <w:keepNext/>
+    </w:pPr>
+  </w:style>
+  <w:style w:type="paragraph" w:styleId="IndexHeading">
+    <w:name w:val="index heading"/>
+    <w:basedOn w:val="Heading"/>
+  </w:style>
+  <w:style w:type="paragraph" w:styleId="TOCHeading">
+    <w:name w:val="TOC Heading"/>
+    <w:basedOn w:val="Heading1"/>
+    <w:next w:val="BodyText"/>
+    <w:uiPriority w:val="39"/>
+    <w:pPr>
+      <w:spacing w:line="259" w:lineRule="auto"/>
+      <w:outlineLvl w:val="9"/>
+    </w:pPr>
+    <w:rPr>
+      <w:rFonts w:asciiTheme="majorHAnsi" w:hAnsiTheme="majorHAnsi"/>
+      <w:b w:val="0"/>
+      <w:bCs w:val="0"/>
+      <w:color w:val="365F91" w:themeColor="accent1" w:themeShade="BF"/>
+    </w:rPr>
+  </w:style>
+  <w:style w:type="paragraph" w:customStyle="1" w:styleId="HeaderandFooter">
+    <w:name w:val="Header and Footer"/>
+    <w:basedOn w:val="Normal"/>
+    <w:qFormat/>
+  </w:style>
+  <w:style w:type="paragraph" w:styleId="Header">
+    <w:name w:val="header"/>
+    <w:basedOn w:val="Normal"/>
+    <w:link w:val="HeaderChar"/>
+    <w:rsid w:val="008C6903"/>
+    <w:pPr>
+      <w:tabs>
+        <w:tab w:val="center" w:pos="4680"/>
+        <w:tab w:val="right" w:pos="9360"/>
+      </w:tabs>
+      <w:spacing w:before="0" w:after="0" w:line="240" w:lineRule="auto"/>
+    </w:pPr>
+  </w:style>
+  <w:style w:type="paragraph" w:styleId="Footer">
+    <w:name w:val="footer"/>
+    <w:basedOn w:val="Normal"/>
+    <w:link w:val="FooterChar"/>
+    <w:uiPriority w:val="99"/>
+    <w:rsid w:val="008C6903"/>
+    <w:pPr>
+      <w:tabs>
+        <w:tab w:val="center" w:pos="4680"/>
+        <w:tab w:val="right" w:pos="9360"/>
+      </w:tabs>
+      <w:spacing w:before="0" w:after="0" w:line="240" w:lineRule="auto"/>
+    </w:pPr>
   </w:style>
   <w:style w:type="table" w:customStyle="1" w:styleId="Table">
     <w:name w:val="Table"/>
@@ -1439,13 +1650,11 @@
     <w:qFormat/>
     <w:rsid w:val="00FA7448"/>
     <w:rPr>
-      <w:rFonts w:ascii="Arial" w:hAnsi="Arial"/>
       <w:sz w:val="20"/>
       <w:szCs w:val="20"/>
       <w:lang w:eastAsia="zh-CN"/>
     </w:rPr>
     <w:tblPr>
-      <w:tblInd w:w="0" w:type="dxa"/>
       <w:tblBorders>
         <w:top w:val="single" w:sz="4" w:space="0" w:color="auto"/>
         <w:left w:val="single" w:sz="4" w:space="0" w:color="auto"/>
@@ -1466,177 +1675,6 @@
         <w:b/>
       </w:rPr>
     </w:tblStylePr>
-  </w:style>
-  <w:style w:type="paragraph" w:customStyle="1" w:styleId="DefinitionTerm">
-    <w:name w:val="Definition Term"/>
-    <w:basedOn w:val="Normal"/>
-    <w:next w:val="Definition"/>
-    <w:autoRedefine/>
-    <w:rsid w:val="00443643"/>
-    <w:rPr>
-      <w:b/>
-    </w:rPr>
-  </w:style>
-  <w:style w:type="paragraph" w:customStyle="1" w:styleId="Definition">
-    <w:name w:val="Definition"/>
-    <w:basedOn w:val="Normal"/>
-    <w:autoRedefine/>
-    <w:rsid w:val="008C6903"/>
-  </w:style>
-  <w:style w:type="paragraph" w:styleId="Caption">
-    <w:name w:val="caption"/>
-    <w:basedOn w:val="Normal"/>
-    <w:link w:val="CaptionChar"/>
-    <w:pPr>
-      <w:spacing w:before="0" w:after="120"/>
-    </w:pPr>
-    <w:rPr>
-      <w:i/>
-    </w:rPr>
-  </w:style>
-  <w:style w:type="paragraph" w:customStyle="1" w:styleId="TableCaption">
-    <w:name w:val="Table Caption"/>
-    <w:basedOn w:val="Caption"/>
-    <w:autoRedefine/>
-    <w:rsid w:val="00A103BA"/>
-    <w:pPr>
-      <w:keepNext/>
-    </w:pPr>
-  </w:style>
-  <w:style w:type="paragraph" w:customStyle="1" w:styleId="ImageCaption">
-    <w:name w:val="Image Caption"/>
-    <w:basedOn w:val="Caption"/>
-    <w:autoRedefine/>
-  </w:style>
-  <w:style w:type="paragraph" w:customStyle="1" w:styleId="Figure">
-    <w:name w:val="Figure"/>
-    <w:basedOn w:val="Normal"/>
-  </w:style>
-  <w:style w:type="paragraph" w:customStyle="1" w:styleId="CaptionedFigure">
-    <w:name w:val="Captioned Figure"/>
-    <w:basedOn w:val="Figure"/>
-    <w:pPr>
-      <w:keepNext/>
-    </w:pPr>
-  </w:style>
-  <w:style w:type="character" w:customStyle="1" w:styleId="CaptionChar">
-    <w:name w:val="Caption Char"/>
-    <w:basedOn w:val="DefaultParagraphFont"/>
-    <w:link w:val="Caption"/>
-    <w:rsid w:val="006E43F9"/>
-    <w:rPr>
-      <w:i/>
-    </w:rPr>
-  </w:style>
-  <w:style w:type="character" w:customStyle="1" w:styleId="VerbatimChar">
-    <w:name w:val="Verbatim Char"/>
-    <w:basedOn w:val="CaptionChar"/>
-    <w:rsid w:val="00B97DB2"/>
-    <w:rPr>
-      <w:rFonts w:ascii="Courier New" w:hAnsi="Courier New"/>
-      <w:i w:val="0"/>
-      <w:sz w:val="22"/>
-    </w:rPr>
-  </w:style>
-  <w:style w:type="character" w:styleId="FootnoteReference">
-    <w:name w:val="footnote reference"/>
-    <w:basedOn w:val="CaptionChar"/>
-    <w:rPr>
-      <w:i/>
-      <w:vertAlign w:val="superscript"/>
-    </w:rPr>
-  </w:style>
-  <w:style w:type="character" w:styleId="Hyperlink">
-    <w:name w:val="Hyperlink"/>
-    <w:basedOn w:val="CaptionChar"/>
-    <w:rsid w:val="002734E1"/>
-    <w:rPr>
-      <w:rFonts w:ascii="Arial" w:hAnsi="Arial"/>
-      <w:i w:val="0"/>
-      <w:color w:val="auto"/>
-      <w:sz w:val="22"/>
-      <w:u w:val="none"/>
-    </w:rPr>
-  </w:style>
-  <w:style w:type="paragraph" w:styleId="TOCHeading">
-    <w:name w:val="TOC Heading"/>
-    <w:basedOn w:val="Heading1"/>
-    <w:next w:val="BodyText"/>
-    <w:uiPriority w:val="39"/>
-    <w:pPr>
-      <w:spacing w:line="259" w:lineRule="auto"/>
-      <w:outlineLvl w:val="9"/>
-    </w:pPr>
-    <w:rPr>
-      <w:rFonts w:asciiTheme="majorHAnsi" w:hAnsiTheme="majorHAnsi"/>
-      <w:b w:val="0"/>
-      <w:bCs w:val="0"/>
-      <w:color w:val="365F91" w:themeColor="accent1" w:themeShade="BF"/>
-    </w:rPr>
-  </w:style>
-  <w:style w:type="paragraph" w:styleId="Header">
-    <w:name w:val="header"/>
-    <w:basedOn w:val="Normal"/>
-    <w:link w:val="HeaderChar"/>
-    <w:rsid w:val="008C6903"/>
-    <w:pPr>
-      <w:tabs>
-        <w:tab w:val="center" w:pos="4680"/>
-        <w:tab w:val="right" w:pos="9360"/>
-      </w:tabs>
-      <w:spacing w:before="0" w:after="0" w:line="240" w:lineRule="auto"/>
-    </w:pPr>
-  </w:style>
-  <w:style w:type="character" w:customStyle="1" w:styleId="BodyTextChar">
-    <w:name w:val="Body Text Char"/>
-    <w:basedOn w:val="DefaultParagraphFont"/>
-    <w:link w:val="BodyText"/>
-    <w:rsid w:val="00316091"/>
-    <w:rPr>
-      <w:rFonts w:ascii="Arial" w:hAnsi="Arial"/>
-    </w:rPr>
-  </w:style>
-  <w:style w:type="character" w:customStyle="1" w:styleId="HeaderChar">
-    <w:name w:val="Header Char"/>
-    <w:basedOn w:val="DefaultParagraphFont"/>
-    <w:link w:val="Header"/>
-    <w:rsid w:val="008C6903"/>
-    <w:rPr>
-      <w:rFonts w:ascii="Arial" w:hAnsi="Arial"/>
-    </w:rPr>
-  </w:style>
-  <w:style w:type="paragraph" w:styleId="Footer">
-    <w:name w:val="footer"/>
-    <w:basedOn w:val="Normal"/>
-    <w:link w:val="FooterChar"/>
-    <w:uiPriority w:val="99"/>
-    <w:rsid w:val="008C6903"/>
-    <w:pPr>
-      <w:tabs>
-        <w:tab w:val="center" w:pos="4680"/>
-        <w:tab w:val="right" w:pos="9360"/>
-      </w:tabs>
-      <w:spacing w:before="0" w:after="0" w:line="240" w:lineRule="auto"/>
-    </w:pPr>
-  </w:style>
-  <w:style w:type="character" w:customStyle="1" w:styleId="FooterChar">
-    <w:name w:val="Footer Char"/>
-    <w:basedOn w:val="DefaultParagraphFont"/>
-    <w:link w:val="Footer"/>
-    <w:uiPriority w:val="99"/>
-    <w:rsid w:val="008C6903"/>
-    <w:rPr>
-      <w:rFonts w:ascii="Arial" w:hAnsi="Arial"/>
-    </w:rPr>
-  </w:style>
-  <w:style w:type="character" w:customStyle="1" w:styleId="RevisionText">
-    <w:name w:val="Revision Text"/>
-    <w:basedOn w:val="DefaultParagraphFont"/>
-    <w:uiPriority w:val="1"/>
-    <w:rsid w:val="00EF7EC9"/>
-    <w:rPr>
-      <w:color w:val="1F497D" w:themeColor="text2"/>
-    </w:rPr>
   </w:style>
 </w:styles>
 </file>

</xml_diff>